<commit_message>
Updated new file (noHeader-Master_fullname)
</commit_message>
<xml_diff>
--- a/Documentation.docx
+++ b/Documentation.docx
@@ -47,6 +47,7 @@
           <w:szCs w:val="24"/>
         </w:rPr>
       </w:pPr>
+      <w:proofErr w:type="spellStart"/>
       <w:r>
         <w:rPr>
           <w:color w:val="E36C0A" w:themeColor="accent6" w:themeShade="BF"/>
@@ -55,6 +56,7 @@
         </w:rPr>
         <w:t>hostInfoCompiler.ksh</w:t>
       </w:r>
+      <w:proofErr w:type="spellEnd"/>
       <w:r>
         <w:rPr>
           <w:color w:val="E36C0A" w:themeColor="accent6" w:themeShade="BF"/>
@@ -97,6 +99,7 @@
           <w:szCs w:val="24"/>
         </w:rPr>
       </w:pPr>
+      <w:proofErr w:type="spellStart"/>
       <w:r>
         <w:rPr>
           <w:sz w:val="24"/>
@@ -123,8 +126,57 @@
           <w:sz w:val="24"/>
           <w:szCs w:val="24"/>
         </w:rPr>
-        <w:t>eport: contains name, date, os, kernel, model, cpu, zonetype</w:t>
-      </w:r>
+        <w:t>eport</w:t>
+      </w:r>
+      <w:proofErr w:type="spellEnd"/>
+      <w:r>
+        <w:rPr>
+          <w:sz w:val="24"/>
+          <w:szCs w:val="24"/>
+        </w:rPr>
+        <w:t xml:space="preserve">: contains name, date, </w:t>
+      </w:r>
+      <w:proofErr w:type="spellStart"/>
+      <w:r>
+        <w:rPr>
+          <w:sz w:val="24"/>
+          <w:szCs w:val="24"/>
+        </w:rPr>
+        <w:t>os</w:t>
+      </w:r>
+      <w:proofErr w:type="spellEnd"/>
+      <w:r>
+        <w:rPr>
+          <w:sz w:val="24"/>
+          <w:szCs w:val="24"/>
+        </w:rPr>
+        <w:t xml:space="preserve">, kernel, model, </w:t>
+      </w:r>
+      <w:proofErr w:type="spellStart"/>
+      <w:r>
+        <w:rPr>
+          <w:sz w:val="24"/>
+          <w:szCs w:val="24"/>
+        </w:rPr>
+        <w:t>cpu</w:t>
+      </w:r>
+      <w:proofErr w:type="spellEnd"/>
+      <w:r>
+        <w:rPr>
+          <w:sz w:val="24"/>
+          <w:szCs w:val="24"/>
+        </w:rPr>
+        <w:t xml:space="preserve">, </w:t>
+      </w:r>
+      <w:proofErr w:type="spellStart"/>
+      <w:r>
+        <w:rPr>
+          <w:sz w:val="24"/>
+          <w:szCs w:val="24"/>
+        </w:rPr>
+        <w:t>zonetype</w:t>
+      </w:r>
+      <w:proofErr w:type="spellEnd"/>
     </w:p>
     <w:p>
       <w:pPr>
@@ -138,6 +190,7 @@
           <w:szCs w:val="24"/>
         </w:rPr>
       </w:pPr>
+      <w:proofErr w:type="spellStart"/>
       <w:r>
         <w:rPr>
           <w:sz w:val="24"/>
@@ -150,7 +203,15 @@
           <w:sz w:val="24"/>
           <w:szCs w:val="24"/>
         </w:rPr>
-        <w:t>Report: contains Uptime software, NetBackup software</w:t>
+        <w:t>Report</w:t>
+      </w:r>
+      <w:proofErr w:type="spellEnd"/>
+      <w:r>
+        <w:rPr>
+          <w:sz w:val="24"/>
+          <w:szCs w:val="24"/>
+        </w:rPr>
+        <w:t>: contains Uptime software, NetBackup software</w:t>
       </w:r>
     </w:p>
     <w:p>
@@ -165,6 +226,7 @@
           <w:szCs w:val="24"/>
         </w:rPr>
       </w:pPr>
+      <w:proofErr w:type="spellStart"/>
       <w:r>
         <w:rPr>
           <w:sz w:val="24"/>
@@ -177,16 +239,34 @@
           <w:sz w:val="24"/>
           <w:szCs w:val="24"/>
         </w:rPr>
-        <w:t>Report: contains name, date, zonelist</w:t>
-      </w:r>
-    </w:p>
-    <w:p>
-      <w:pPr>
-        <w:rPr>
-          <w:sz w:val="24"/>
-          <w:szCs w:val="24"/>
-        </w:rPr>
-      </w:pPr>
+        <w:t>Report</w:t>
+      </w:r>
+      <w:proofErr w:type="spellEnd"/>
+      <w:r>
+        <w:rPr>
+          <w:sz w:val="24"/>
+          <w:szCs w:val="24"/>
+        </w:rPr>
+        <w:t xml:space="preserve">: contains name, date, </w:t>
+      </w:r>
+      <w:proofErr w:type="spellStart"/>
+      <w:r>
+        <w:rPr>
+          <w:sz w:val="24"/>
+          <w:szCs w:val="24"/>
+        </w:rPr>
+        <w:t>zonelist</w:t>
+      </w:r>
+      <w:proofErr w:type="spellEnd"/>
+    </w:p>
+    <w:p>
+      <w:pPr>
+        <w:rPr>
+          <w:sz w:val="24"/>
+          <w:szCs w:val="24"/>
+        </w:rPr>
+      </w:pPr>
+      <w:proofErr w:type="spellStart"/>
       <w:r>
         <w:rPr>
           <w:color w:val="E36C0A" w:themeColor="accent6" w:themeShade="BF"/>
@@ -195,6 +275,7 @@
         </w:rPr>
         <w:t>listMatching.ksh</w:t>
       </w:r>
+      <w:proofErr w:type="spellEnd"/>
       <w:r>
         <w:rPr>
           <w:color w:val="E36C0A" w:themeColor="accent6" w:themeShade="BF"/>
@@ -222,14 +303,38 @@
           <w:sz w:val="24"/>
           <w:szCs w:val="24"/>
         </w:rPr>
-        <w:t xml:space="preserve"> in list of nodes from each tool (BoKS, NetBackup, etc.) to</w:t>
-      </w:r>
-      <w:r>
-        <w:rPr>
-          <w:sz w:val="24"/>
-          <w:szCs w:val="24"/>
-        </w:rPr>
-        <w:t xml:space="preserve"> generate a MasterT</w:t>
+        <w:t xml:space="preserve"> in list of nodes from each tool (</w:t>
+      </w:r>
+      <w:proofErr w:type="spellStart"/>
+      <w:r>
+        <w:rPr>
+          <w:sz w:val="24"/>
+          <w:szCs w:val="24"/>
+        </w:rPr>
+        <w:t>BoKS</w:t>
+      </w:r>
+      <w:proofErr w:type="spellEnd"/>
+      <w:r>
+        <w:rPr>
+          <w:sz w:val="24"/>
+          <w:szCs w:val="24"/>
+        </w:rPr>
+        <w:t>, NetBackup, etc.) to</w:t>
+      </w:r>
+      <w:r>
+        <w:rPr>
+          <w:sz w:val="24"/>
+          <w:szCs w:val="24"/>
+        </w:rPr>
+        <w:t xml:space="preserve"> generate a </w:t>
+      </w:r>
+      <w:proofErr w:type="spellStart"/>
+      <w:r>
+        <w:rPr>
+          <w:sz w:val="24"/>
+          <w:szCs w:val="24"/>
+        </w:rPr>
+        <w:t>MasterT</w:t>
       </w:r>
       <w:r>
         <w:rPr>
@@ -238,6 +343,7 @@
         </w:rPr>
         <w:t>able</w:t>
       </w:r>
+      <w:proofErr w:type="spellEnd"/>
       <w:r>
         <w:rPr>
           <w:sz w:val="24"/>
@@ -260,6 +366,7 @@
           <w:szCs w:val="24"/>
         </w:rPr>
       </w:pPr>
+      <w:proofErr w:type="spellStart"/>
       <w:r>
         <w:rPr>
           <w:color w:val="E36C0A" w:themeColor="accent6" w:themeShade="BF"/>
@@ -268,6 +375,7 @@
         </w:rPr>
         <w:t>listMatchingReports.ksh</w:t>
       </w:r>
+      <w:proofErr w:type="spellEnd"/>
       <w:r>
         <w:rPr>
           <w:color w:val="E36C0A" w:themeColor="accent6" w:themeShade="BF"/>
@@ -495,8 +603,17 @@
           <w:sz w:val="24"/>
           <w:szCs w:val="24"/>
         </w:rPr>
-        <w:t xml:space="preserve"> any sources but they are in the ExceptionFile</w:t>
-      </w:r>
+        <w:t xml:space="preserve"> any sources but they are in the </w:t>
+      </w:r>
+      <w:proofErr w:type="spellStart"/>
+      <w:r>
+        <w:rPr>
+          <w:sz w:val="24"/>
+          <w:szCs w:val="24"/>
+        </w:rPr>
+        <w:t>ExceptionFile</w:t>
+      </w:r>
+      <w:proofErr w:type="spellEnd"/>
       <w:r>
         <w:rPr>
           <w:sz w:val="24"/>
@@ -533,23 +650,75 @@
           <w:sz w:val="24"/>
           <w:szCs w:val="24"/>
         </w:rPr>
-        <w:t>using information from the Master (4) with no header and the MasterTable itself to convert MasterTable into MasterTable.html in order to be deployed on a web server.</w:t>
-      </w:r>
-    </w:p>
-    <w:p>
-      <w:pPr>
-        <w:rPr>
-          <w:sz w:val="24"/>
-          <w:szCs w:val="24"/>
-        </w:rPr>
-      </w:pPr>
-      <w:r>
-        <w:rPr>
-          <w:color w:val="E36C0A" w:themeColor="accent6" w:themeShade="BF"/>
-          <w:sz w:val="24"/>
-          <w:szCs w:val="24"/>
-        </w:rPr>
-        <w:t>extractnodes-for-listM</w:t>
+        <w:t xml:space="preserve">using information from the Master (4) with no header and the </w:t>
+      </w:r>
+      <w:proofErr w:type="spellStart"/>
+      <w:r>
+        <w:rPr>
+          <w:sz w:val="24"/>
+          <w:szCs w:val="24"/>
+        </w:rPr>
+        <w:t>MasterTable</w:t>
+      </w:r>
+      <w:proofErr w:type="spellEnd"/>
+      <w:r>
+        <w:rPr>
+          <w:sz w:val="24"/>
+          <w:szCs w:val="24"/>
+        </w:rPr>
+        <w:t xml:space="preserve"> itself to convert </w:t>
+      </w:r>
+      <w:proofErr w:type="spellStart"/>
+      <w:r>
+        <w:rPr>
+          <w:sz w:val="24"/>
+          <w:szCs w:val="24"/>
+        </w:rPr>
+        <w:t>MasterTable</w:t>
+      </w:r>
+      <w:proofErr w:type="spellEnd"/>
+      <w:r>
+        <w:rPr>
+          <w:sz w:val="24"/>
+          <w:szCs w:val="24"/>
+        </w:rPr>
+        <w:t xml:space="preserve"> into MasterTable.html in order to be deployed on a web server.</w:t>
+      </w:r>
+    </w:p>
+    <w:p>
+      <w:pPr>
+        <w:rPr>
+          <w:sz w:val="24"/>
+          <w:szCs w:val="24"/>
+        </w:rPr>
+      </w:pPr>
+      <w:proofErr w:type="spellStart"/>
+      <w:proofErr w:type="gramStart"/>
+      <w:r>
+        <w:rPr>
+          <w:color w:val="E36C0A" w:themeColor="accent6" w:themeShade="BF"/>
+          <w:sz w:val="24"/>
+          <w:szCs w:val="24"/>
+        </w:rPr>
+        <w:t>extractnodes</w:t>
+      </w:r>
+      <w:proofErr w:type="spellEnd"/>
+      <w:r>
+        <w:rPr>
+          <w:color w:val="E36C0A" w:themeColor="accent6" w:themeShade="BF"/>
+          <w:sz w:val="24"/>
+          <w:szCs w:val="24"/>
+        </w:rPr>
+        <w:t>-for-</w:t>
+      </w:r>
+      <w:proofErr w:type="spellStart"/>
+      <w:r>
+        <w:rPr>
+          <w:color w:val="E36C0A" w:themeColor="accent6" w:themeShade="BF"/>
+          <w:sz w:val="24"/>
+          <w:szCs w:val="24"/>
+        </w:rPr>
+        <w:t>listM</w:t>
       </w:r>
       <w:r>
         <w:rPr>
@@ -559,6 +728,8 @@
         </w:rPr>
         <w:t>atching.ksh</w:t>
       </w:r>
+      <w:proofErr w:type="spellEnd"/>
+      <w:proofErr w:type="gramEnd"/>
       <w:r>
         <w:rPr>
           <w:color w:val="E36C0A" w:themeColor="accent6" w:themeShade="BF"/>
@@ -572,7 +743,23 @@
           <w:sz w:val="24"/>
           <w:szCs w:val="24"/>
         </w:rPr>
-        <w:t>extract registered nodes out of a central administrative tool (NetBackup, BoKS, etc.)</w:t>
+        <w:t xml:space="preserve">extract registered nodes out of a central administrative tool (NetBackup, </w:t>
+      </w:r>
+      <w:proofErr w:type="spellStart"/>
+      <w:r>
+        <w:rPr>
+          <w:sz w:val="24"/>
+          <w:szCs w:val="24"/>
+        </w:rPr>
+        <w:t>BoKS</w:t>
+      </w:r>
+      <w:proofErr w:type="spellEnd"/>
+      <w:r>
+        <w:rPr>
+          <w:sz w:val="24"/>
+          <w:szCs w:val="24"/>
+        </w:rPr>
+        <w:t>, etc.)</w:t>
       </w:r>
       <w:r>
         <w:rPr>
@@ -596,6 +783,7 @@
         </w:rPr>
         <w:t xml:space="preserve">Example output: </w:t>
       </w:r>
+      <w:proofErr w:type="spellStart"/>
       <w:r>
         <w:rPr>
           <w:sz w:val="24"/>
@@ -603,6 +791,7 @@
         </w:rPr>
         <w:t>netbackup</w:t>
       </w:r>
+      <w:proofErr w:type="spellEnd"/>
       <w:r>
         <w:rPr>
           <w:sz w:val="24"/>
@@ -635,21 +824,51 @@
           <w:szCs w:val="24"/>
         </w:rPr>
       </w:pPr>
-      <w:r>
-        <w:rPr>
-          <w:color w:val="E36C0A" w:themeColor="accent6" w:themeShade="BF"/>
-          <w:sz w:val="24"/>
-          <w:szCs w:val="24"/>
-        </w:rPr>
-        <w:t>extractnodes_syscheck-for-listM</w:t>
-      </w:r>
-      <w:r>
-        <w:rPr>
-          <w:color w:val="E36C0A" w:themeColor="accent6" w:themeShade="BF"/>
-          <w:sz w:val="24"/>
-          <w:szCs w:val="24"/>
-        </w:rPr>
-        <w:t>atching.ksh:</w:t>
+      <w:proofErr w:type="spellStart"/>
+      <w:proofErr w:type="gramStart"/>
+      <w:r>
+        <w:rPr>
+          <w:color w:val="E36C0A" w:themeColor="accent6" w:themeShade="BF"/>
+          <w:sz w:val="24"/>
+          <w:szCs w:val="24"/>
+        </w:rPr>
+        <w:t>extractnodes_syscheck</w:t>
+      </w:r>
+      <w:proofErr w:type="spellEnd"/>
+      <w:r>
+        <w:rPr>
+          <w:color w:val="E36C0A" w:themeColor="accent6" w:themeShade="BF"/>
+          <w:sz w:val="24"/>
+          <w:szCs w:val="24"/>
+        </w:rPr>
+        <w:t>-for-</w:t>
+      </w:r>
+      <w:proofErr w:type="spellStart"/>
+      <w:r>
+        <w:rPr>
+          <w:color w:val="E36C0A" w:themeColor="accent6" w:themeShade="BF"/>
+          <w:sz w:val="24"/>
+          <w:szCs w:val="24"/>
+        </w:rPr>
+        <w:t>listM</w:t>
+      </w:r>
+      <w:r>
+        <w:rPr>
+          <w:color w:val="E36C0A" w:themeColor="accent6" w:themeShade="BF"/>
+          <w:sz w:val="24"/>
+          <w:szCs w:val="24"/>
+        </w:rPr>
+        <w:t>atching.ksh</w:t>
+      </w:r>
+      <w:proofErr w:type="spellEnd"/>
+      <w:proofErr w:type="gramEnd"/>
+      <w:r>
+        <w:rPr>
+          <w:color w:val="E36C0A" w:themeColor="accent6" w:themeShade="BF"/>
+          <w:sz w:val="24"/>
+          <w:szCs w:val="24"/>
+        </w:rPr>
+        <w:t>:</w:t>
       </w:r>
       <w:r>
         <w:rPr>
@@ -658,13 +877,32 @@
         </w:rPr>
         <w:t xml:space="preserve"> similar to </w:t>
       </w:r>
-      <w:r>
-        <w:rPr>
-          <w:color w:val="E36C0A" w:themeColor="accent6" w:themeShade="BF"/>
-          <w:sz w:val="24"/>
-          <w:szCs w:val="24"/>
-        </w:rPr>
-        <w:t>extractnodes-for-listM</w:t>
+      <w:proofErr w:type="spellStart"/>
+      <w:r>
+        <w:rPr>
+          <w:color w:val="E36C0A" w:themeColor="accent6" w:themeShade="BF"/>
+          <w:sz w:val="24"/>
+          <w:szCs w:val="24"/>
+        </w:rPr>
+        <w:t>extractnodes</w:t>
+      </w:r>
+      <w:proofErr w:type="spellEnd"/>
+      <w:r>
+        <w:rPr>
+          <w:color w:val="E36C0A" w:themeColor="accent6" w:themeShade="BF"/>
+          <w:sz w:val="24"/>
+          <w:szCs w:val="24"/>
+        </w:rPr>
+        <w:t>-for-</w:t>
+      </w:r>
+      <w:proofErr w:type="spellStart"/>
+      <w:r>
+        <w:rPr>
+          <w:color w:val="E36C0A" w:themeColor="accent6" w:themeShade="BF"/>
+          <w:sz w:val="24"/>
+          <w:szCs w:val="24"/>
+        </w:rPr>
+        <w:t>listM</w:t>
       </w:r>
       <w:r>
         <w:rPr>
@@ -674,6 +912,7 @@
         </w:rPr>
         <w:t>atching.ksh</w:t>
       </w:r>
+      <w:proofErr w:type="spellEnd"/>
       <w:r>
         <w:rPr>
           <w:color w:val="E36C0A" w:themeColor="accent6" w:themeShade="BF"/>
@@ -687,7 +926,23 @@
           <w:sz w:val="24"/>
           <w:szCs w:val="24"/>
         </w:rPr>
-        <w:t>but only for Syscheck.</w:t>
+        <w:t xml:space="preserve">but only for </w:t>
+      </w:r>
+      <w:proofErr w:type="spellStart"/>
+      <w:r>
+        <w:rPr>
+          <w:sz w:val="24"/>
+          <w:szCs w:val="24"/>
+        </w:rPr>
+        <w:t>Syscheck</w:t>
+      </w:r>
+      <w:proofErr w:type="spellEnd"/>
+      <w:r>
+        <w:rPr>
+          <w:sz w:val="24"/>
+          <w:szCs w:val="24"/>
+        </w:rPr>
+        <w:t>.</w:t>
       </w:r>
     </w:p>
     <w:p>
@@ -712,6 +967,7 @@
           <w:szCs w:val="24"/>
         </w:rPr>
       </w:pPr>
+      <w:proofErr w:type="spellStart"/>
       <w:r>
         <w:rPr>
           <w:color w:val="E36C0A" w:themeColor="accent6" w:themeShade="BF"/>
@@ -721,6 +977,7 @@
         <w:lastRenderedPageBreak/>
         <w:t>catSources.ksh</w:t>
       </w:r>
+      <w:proofErr w:type="spellEnd"/>
       <w:r>
         <w:rPr>
           <w:color w:val="E36C0A" w:themeColor="accent6" w:themeShade="BF"/>
@@ -744,13 +1001,31 @@
         </w:rPr>
         <w:t xml:space="preserve">concatenates all lists of produced by the </w:t>
       </w:r>
-      <w:r>
-        <w:rPr>
-          <w:sz w:val="24"/>
-          <w:szCs w:val="24"/>
-        </w:rPr>
-        <w:t>extractnodes-for-listmatching.ksh</w:t>
-      </w:r>
+      <w:proofErr w:type="spellStart"/>
+      <w:r>
+        <w:rPr>
+          <w:sz w:val="24"/>
+          <w:szCs w:val="24"/>
+        </w:rPr>
+        <w:t>extractnodes</w:t>
+      </w:r>
+      <w:proofErr w:type="spellEnd"/>
+      <w:r>
+        <w:rPr>
+          <w:sz w:val="24"/>
+          <w:szCs w:val="24"/>
+        </w:rPr>
+        <w:t>-for-</w:t>
+      </w:r>
+      <w:proofErr w:type="spellStart"/>
+      <w:r>
+        <w:rPr>
+          <w:sz w:val="24"/>
+          <w:szCs w:val="24"/>
+        </w:rPr>
+        <w:t>listmatching.ksh</w:t>
+      </w:r>
+      <w:proofErr w:type="spellEnd"/>
       <w:r>
         <w:rPr>
           <w:sz w:val="24"/>
@@ -771,7 +1046,23 @@
           <w:sz w:val="24"/>
           <w:szCs w:val="24"/>
         </w:rPr>
-        <w:t xml:space="preserve">Example output: NETBACKUP.list </w:t>
+        <w:t xml:space="preserve">Example output: </w:t>
+      </w:r>
+      <w:proofErr w:type="spellStart"/>
+      <w:r>
+        <w:rPr>
+          <w:sz w:val="24"/>
+          <w:szCs w:val="24"/>
+        </w:rPr>
+        <w:t>NETBACKUP.list</w:t>
+      </w:r>
+      <w:proofErr w:type="spellEnd"/>
+      <w:r>
+        <w:rPr>
+          <w:sz w:val="24"/>
+          <w:szCs w:val="24"/>
+        </w:rPr>
+        <w:t xml:space="preserve"> </w:t>
       </w:r>
     </w:p>
     <w:p>
@@ -1001,6 +1292,8 @@
         </w:rPr>
         <w:t xml:space="preserve">Location of files </w:t>
       </w:r>
+      <w:bookmarkStart w:id="0" w:name="_GoBack"/>
+      <w:bookmarkEnd w:id="0"/>
     </w:p>
     <w:p>
       <w:pPr>
@@ -1019,10 +1312,10 @@
           <wp:anchor distT="0" distB="0" distL="114300" distR="114300" simplePos="0" relativeHeight="251662336" behindDoc="1" locked="0" layoutInCell="1" allowOverlap="1" wp14:anchorId="1EC84E51" wp14:editId="057135BF">
             <wp:simplePos x="0" y="0"/>
             <wp:positionH relativeFrom="column">
-              <wp:posOffset>-74930</wp:posOffset>
+              <wp:posOffset>-71021</wp:posOffset>
             </wp:positionH>
             <wp:positionV relativeFrom="paragraph">
-              <wp:posOffset>113665</wp:posOffset>
+              <wp:posOffset>116069</wp:posOffset>
             </wp:positionV>
             <wp:extent cx="5943600" cy="4457700"/>
             <wp:effectExtent l="0" t="0" r="0" b="0"/>
@@ -1089,8 +1382,6 @@
         </w:rPr>
         <w:t>/</w:t>
       </w:r>
-      <w:bookmarkStart w:id="0" w:name="_GoBack"/>
-      <w:bookmarkEnd w:id="0"/>
       <w:r>
         <w:rPr>
           <w:sz w:val="24"/>
@@ -1159,7 +1450,21 @@
         <w:rPr>
           <w:sz w:val="24"/>
         </w:rPr>
-        <w:t>s (besides Syscheck)</w:t>
+        <w:t xml:space="preserve">s (besides </w:t>
+      </w:r>
+      <w:proofErr w:type="spellStart"/>
+      <w:r>
+        <w:rPr>
+          <w:sz w:val="24"/>
+        </w:rPr>
+        <w:t>Syscheck</w:t>
+      </w:r>
+      <w:proofErr w:type="spellEnd"/>
+      <w:r>
+        <w:rPr>
+          <w:sz w:val="24"/>
+        </w:rPr>
+        <w:t>)</w:t>
       </w:r>
       <w:r>
         <w:rPr>
@@ -1179,13 +1484,32 @@
         </w:rPr>
         <w:t xml:space="preserve"> (</w:t>
       </w:r>
-      <w:r>
-        <w:rPr>
-          <w:color w:val="E36C0A" w:themeColor="accent6" w:themeShade="BF"/>
-          <w:sz w:val="24"/>
-          <w:szCs w:val="24"/>
-        </w:rPr>
-        <w:t>extractnodes-for-listM</w:t>
+      <w:proofErr w:type="spellStart"/>
+      <w:r>
+        <w:rPr>
+          <w:color w:val="E36C0A" w:themeColor="accent6" w:themeShade="BF"/>
+          <w:sz w:val="24"/>
+          <w:szCs w:val="24"/>
+        </w:rPr>
+        <w:t>extractnodes</w:t>
+      </w:r>
+      <w:proofErr w:type="spellEnd"/>
+      <w:r>
+        <w:rPr>
+          <w:color w:val="E36C0A" w:themeColor="accent6" w:themeShade="BF"/>
+          <w:sz w:val="24"/>
+          <w:szCs w:val="24"/>
+        </w:rPr>
+        <w:t>-for-</w:t>
+      </w:r>
+      <w:proofErr w:type="spellStart"/>
+      <w:r>
+        <w:rPr>
+          <w:color w:val="E36C0A" w:themeColor="accent6" w:themeShade="BF"/>
+          <w:sz w:val="24"/>
+          <w:szCs w:val="24"/>
+        </w:rPr>
+        <w:t>listM</w:t>
       </w:r>
       <w:r>
         <w:rPr>
@@ -1195,6 +1519,7 @@
         </w:rPr>
         <w:t>atching.ksh</w:t>
       </w:r>
+      <w:proofErr w:type="spellEnd"/>
       <w:r>
         <w:rPr>
           <w:color w:val="E36C0A" w:themeColor="accent6" w:themeShade="BF"/>
@@ -1209,6 +1534,7 @@
         </w:rPr>
         <w:t xml:space="preserve">and </w:t>
       </w:r>
+      <w:proofErr w:type="spellStart"/>
       <w:r>
         <w:rPr>
           <w:color w:val="E36C0A" w:themeColor="accent6" w:themeShade="BF"/>
@@ -1217,6 +1543,7 @@
         </w:rPr>
         <w:t>catSources.ksh</w:t>
       </w:r>
+      <w:proofErr w:type="spellEnd"/>
       <w:r>
         <w:rPr>
           <w:sz w:val="24"/>
@@ -1240,15 +1567,48 @@
         <w:rPr>
           <w:sz w:val="24"/>
         </w:rPr>
-        <w:t>Collect list of nodes from Syscheck (</w:t>
-      </w:r>
-      <w:r>
-        <w:rPr>
-          <w:color w:val="E36C0A" w:themeColor="accent6" w:themeShade="BF"/>
-          <w:sz w:val="24"/>
-          <w:szCs w:val="24"/>
-        </w:rPr>
-        <w:t>extractnodes_syscheck-for-listM</w:t>
+        <w:t xml:space="preserve">Collect list of nodes from </w:t>
+      </w:r>
+      <w:proofErr w:type="spellStart"/>
+      <w:r>
+        <w:rPr>
+          <w:sz w:val="24"/>
+        </w:rPr>
+        <w:t>Syscheck</w:t>
+      </w:r>
+      <w:proofErr w:type="spellEnd"/>
+      <w:r>
+        <w:rPr>
+          <w:sz w:val="24"/>
+        </w:rPr>
+        <w:t xml:space="preserve"> (</w:t>
+      </w:r>
+      <w:proofErr w:type="spellStart"/>
+      <w:r>
+        <w:rPr>
+          <w:color w:val="E36C0A" w:themeColor="accent6" w:themeShade="BF"/>
+          <w:sz w:val="24"/>
+          <w:szCs w:val="24"/>
+        </w:rPr>
+        <w:t>extractnodes_syscheck</w:t>
+      </w:r>
+      <w:proofErr w:type="spellEnd"/>
+      <w:r>
+        <w:rPr>
+          <w:color w:val="E36C0A" w:themeColor="accent6" w:themeShade="BF"/>
+          <w:sz w:val="24"/>
+          <w:szCs w:val="24"/>
+        </w:rPr>
+        <w:t>-for-</w:t>
+      </w:r>
+      <w:proofErr w:type="spellStart"/>
+      <w:r>
+        <w:rPr>
+          <w:color w:val="E36C0A" w:themeColor="accent6" w:themeShade="BF"/>
+          <w:sz w:val="24"/>
+          <w:szCs w:val="24"/>
+        </w:rPr>
+        <w:t>listM</w:t>
       </w:r>
       <w:r>
         <w:rPr>
@@ -1258,6 +1618,7 @@
         </w:rPr>
         <w:t>atching.ksh</w:t>
       </w:r>
+      <w:proofErr w:type="spellEnd"/>
       <w:r>
         <w:rPr>
           <w:sz w:val="24"/>
@@ -1281,8 +1642,23 @@
         <w:rPr>
           <w:sz w:val="24"/>
         </w:rPr>
-        <w:t>Generate a Master and a MasterTable (</w:t>
-      </w:r>
+        <w:t xml:space="preserve">Generate a Master and a </w:t>
+      </w:r>
+      <w:proofErr w:type="spellStart"/>
+      <w:r>
+        <w:rPr>
+          <w:sz w:val="24"/>
+        </w:rPr>
+        <w:t>MasterTable</w:t>
+      </w:r>
+      <w:proofErr w:type="spellEnd"/>
+      <w:r>
+        <w:rPr>
+          <w:sz w:val="24"/>
+        </w:rPr>
+        <w:t xml:space="preserve"> (</w:t>
+      </w:r>
+      <w:proofErr w:type="spellStart"/>
       <w:r>
         <w:rPr>
           <w:color w:val="E36C0A" w:themeColor="accent6" w:themeShade="BF"/>
@@ -1291,6 +1667,7 @@
         </w:rPr>
         <w:t>listMatching.ksh</w:t>
       </w:r>
+      <w:proofErr w:type="spellEnd"/>
       <w:r>
         <w:rPr>
           <w:sz w:val="24"/>
@@ -1316,6 +1693,7 @@
         </w:rPr>
         <w:t>Generate 6 general reports (</w:t>
       </w:r>
+      <w:proofErr w:type="spellStart"/>
       <w:r>
         <w:rPr>
           <w:color w:val="E36C0A" w:themeColor="accent6" w:themeShade="BF"/>
@@ -1324,6 +1702,7 @@
         </w:rPr>
         <w:t>listMatchingReports.ksh</w:t>
       </w:r>
+      <w:proofErr w:type="spellEnd"/>
       <w:r>
         <w:rPr>
           <w:sz w:val="24"/>
@@ -1349,6 +1728,7 @@
         </w:rPr>
         <w:t>Generate host-related reports (</w:t>
       </w:r>
+      <w:proofErr w:type="spellStart"/>
       <w:r>
         <w:rPr>
           <w:color w:val="E36C0A" w:themeColor="accent6" w:themeShade="BF"/>
@@ -1357,6 +1737,7 @@
         </w:rPr>
         <w:t>hostInfoCompiler.ksh</w:t>
       </w:r>
+      <w:proofErr w:type="spellEnd"/>
       <w:r>
         <w:rPr>
           <w:sz w:val="24"/>
@@ -1380,7 +1761,21 @@
         <w:rPr>
           <w:sz w:val="24"/>
         </w:rPr>
-        <w:t>Convert MasterTable to MasterTable.html</w:t>
+        <w:t xml:space="preserve">Convert </w:t>
+      </w:r>
+      <w:proofErr w:type="spellStart"/>
+      <w:r>
+        <w:rPr>
+          <w:sz w:val="24"/>
+        </w:rPr>
+        <w:t>MasterTable</w:t>
+      </w:r>
+      <w:proofErr w:type="spellEnd"/>
+      <w:r>
+        <w:rPr>
+          <w:sz w:val="24"/>
+        </w:rPr>
+        <w:t xml:space="preserve"> to MasterTable.html</w:t>
       </w:r>
       <w:r>
         <w:rPr>
@@ -1451,12 +1846,53 @@
           <w:szCs w:val="24"/>
         </w:rPr>
       </w:pPr>
-      <w:r>
-        <w:rPr>
-          <w:sz w:val="24"/>
-          <w:szCs w:val="24"/>
-        </w:rPr>
-        <w:t>MasterTable: a table that contains all the nodes and which nodes exist in which tool (Uptime, BoKS, NetBackup, Syscheck, Control-M)</w:t>
+      <w:proofErr w:type="spellStart"/>
+      <w:r>
+        <w:rPr>
+          <w:sz w:val="24"/>
+          <w:szCs w:val="24"/>
+        </w:rPr>
+        <w:t>MasterTable</w:t>
+      </w:r>
+      <w:proofErr w:type="spellEnd"/>
+      <w:r>
+        <w:rPr>
+          <w:sz w:val="24"/>
+          <w:szCs w:val="24"/>
+        </w:rPr>
+        <w:t xml:space="preserve">: a table that contains all the nodes and which nodes exist in which tool (Uptime, </w:t>
+      </w:r>
+      <w:proofErr w:type="spellStart"/>
+      <w:r>
+        <w:rPr>
+          <w:sz w:val="24"/>
+          <w:szCs w:val="24"/>
+        </w:rPr>
+        <w:t>BoKS</w:t>
+      </w:r>
+      <w:proofErr w:type="spellEnd"/>
+      <w:r>
+        <w:rPr>
+          <w:sz w:val="24"/>
+          <w:szCs w:val="24"/>
+        </w:rPr>
+        <w:t xml:space="preserve">, NetBackup, </w:t>
+      </w:r>
+      <w:proofErr w:type="spellStart"/>
+      <w:r>
+        <w:rPr>
+          <w:sz w:val="24"/>
+          <w:szCs w:val="24"/>
+        </w:rPr>
+        <w:t>Syscheck</w:t>
+      </w:r>
+      <w:proofErr w:type="spellEnd"/>
+      <w:r>
+        <w:rPr>
+          <w:sz w:val="24"/>
+          <w:szCs w:val="24"/>
+        </w:rPr>
+        <w:t>, Control-M)</w:t>
       </w:r>
     </w:p>
     <w:p>
@@ -1652,6 +2088,7 @@
           <w:szCs w:val="24"/>
         </w:rPr>
       </w:pPr>
+      <w:proofErr w:type="spellStart"/>
       <w:r>
         <w:rPr>
           <w:sz w:val="24"/>
@@ -1659,12 +2096,29 @@
         </w:rPr>
         <w:t>ExceptionFile</w:t>
       </w:r>
-      <w:r>
-        <w:rPr>
-          <w:sz w:val="24"/>
-          <w:szCs w:val="24"/>
-        </w:rPr>
-        <w:t>: a table that contains all the exceptions and their respective exception ids, tools (BoKS, NetBackup, etc.), nodes’ names, and expiration status.</w:t>
+      <w:proofErr w:type="spellEnd"/>
+      <w:r>
+        <w:rPr>
+          <w:sz w:val="24"/>
+          <w:szCs w:val="24"/>
+        </w:rPr>
+        <w:t>: a table that contains all the exceptions and their respective exception ids, tools (</w:t>
+      </w:r>
+      <w:proofErr w:type="spellStart"/>
+      <w:r>
+        <w:rPr>
+          <w:sz w:val="24"/>
+          <w:szCs w:val="24"/>
+        </w:rPr>
+        <w:t>BoKS</w:t>
+      </w:r>
+      <w:proofErr w:type="spellEnd"/>
+      <w:r>
+        <w:rPr>
+          <w:sz w:val="24"/>
+          <w:szCs w:val="24"/>
+        </w:rPr>
+        <w:t>, NetBackup, etc.), nodes’ names, and expiration status.</w:t>
       </w:r>
     </w:p>
     <w:p>
@@ -1844,7 +2298,23 @@
           <w:sz w:val="24"/>
           <w:szCs w:val="24"/>
         </w:rPr>
-        <w:t>The first column of MasterTable that contains all the nodes registered in all the tools.</w:t>
+        <w:t xml:space="preserve">The first column of </w:t>
+      </w:r>
+      <w:proofErr w:type="spellStart"/>
+      <w:r>
+        <w:rPr>
+          <w:sz w:val="24"/>
+          <w:szCs w:val="24"/>
+        </w:rPr>
+        <w:t>MasterTable</w:t>
+      </w:r>
+      <w:proofErr w:type="spellEnd"/>
+      <w:r>
+        <w:rPr>
+          <w:sz w:val="24"/>
+          <w:szCs w:val="24"/>
+        </w:rPr>
+        <w:t xml:space="preserve"> that contains all the nodes registered in all the tools.</w:t>
       </w:r>
     </w:p>
     <w:p>
@@ -2026,7 +2496,23 @@
           <w:sz w:val="24"/>
           <w:szCs w:val="24"/>
         </w:rPr>
-        <w:t>PIKT wasn’t included in this list of tools since their it doesn’t have any central server to extract nodes from.</w:t>
+        <w:t xml:space="preserve">PIKT wasn’t included in this list of tools since </w:t>
+      </w:r>
+      <w:proofErr w:type="gramStart"/>
+      <w:r>
+        <w:rPr>
+          <w:sz w:val="24"/>
+          <w:szCs w:val="24"/>
+        </w:rPr>
+        <w:t>their it</w:t>
+      </w:r>
+      <w:proofErr w:type="gramEnd"/>
+      <w:r>
+        <w:rPr>
+          <w:sz w:val="24"/>
+          <w:szCs w:val="24"/>
+        </w:rPr>
+        <w:t xml:space="preserve"> doesn’t have any central server to extract nodes from.</w:t>
       </w:r>
     </w:p>
     <w:sectPr>

</xml_diff>

<commit_message>
Minor changes in folder structure diagram
</commit_message>
<xml_diff>
--- a/Documentation.docx
+++ b/Documentation.docx
@@ -54,7 +54,23 @@
           <w:sz w:val="24"/>
           <w:szCs w:val="24"/>
         </w:rPr>
-        <w:t>hostInfoCompiler.ksh</w:t>
+        <w:t>hostInfo</w:t>
+      </w:r>
+      <w:r>
+        <w:rPr>
+          <w:color w:val="E36C0A" w:themeColor="accent6" w:themeShade="BF"/>
+          <w:sz w:val="24"/>
+          <w:szCs w:val="24"/>
+        </w:rPr>
+        <w:t>Reports</w:t>
+      </w:r>
+      <w:r>
+        <w:rPr>
+          <w:color w:val="E36C0A" w:themeColor="accent6" w:themeShade="BF"/>
+          <w:sz w:val="24"/>
+          <w:szCs w:val="24"/>
+        </w:rPr>
+        <w:t>.ksh</w:t>
       </w:r>
       <w:proofErr w:type="spellEnd"/>
       <w:r>
@@ -1292,8 +1308,6 @@
         </w:rPr>
         <w:t xml:space="preserve">Location of files </w:t>
       </w:r>
-      <w:bookmarkStart w:id="0" w:name="_GoBack"/>
-      <w:bookmarkEnd w:id="0"/>
     </w:p>
     <w:p>
       <w:pPr>
@@ -1411,6 +1425,8 @@
         </w:rPr>
         <w:br w:type="page"/>
       </w:r>
+      <w:bookmarkStart w:id="0" w:name="_GoBack"/>
+      <w:bookmarkEnd w:id="0"/>
     </w:p>
     <w:p>
       <w:pPr>

</xml_diff>

<commit_message>
Documentation.docx: 	+ Updated information in documentation
</commit_message>
<xml_diff>
--- a/Documentation.docx
+++ b/Documentation.docx
@@ -47,7 +47,6 @@
           <w:szCs w:val="24"/>
         </w:rPr>
       </w:pPr>
-      <w:proofErr w:type="spellStart"/>
       <w:r>
         <w:rPr>
           <w:color w:val="E36C0A" w:themeColor="accent6" w:themeShade="BF"/>
@@ -72,7 +71,6 @@
         </w:rPr>
         <w:t>.ksh</w:t>
       </w:r>
-      <w:proofErr w:type="spellEnd"/>
       <w:r>
         <w:rPr>
           <w:color w:val="E36C0A" w:themeColor="accent6" w:themeShade="BF"/>
@@ -115,7 +113,6 @@
           <w:szCs w:val="24"/>
         </w:rPr>
       </w:pPr>
-      <w:proofErr w:type="spellStart"/>
       <w:r>
         <w:rPr>
           <w:sz w:val="24"/>
@@ -142,57 +139,8 @@
           <w:sz w:val="24"/>
           <w:szCs w:val="24"/>
         </w:rPr>
-        <w:t>eport</w:t>
-      </w:r>
-      <w:proofErr w:type="spellEnd"/>
-      <w:r>
-        <w:rPr>
-          <w:sz w:val="24"/>
-          <w:szCs w:val="24"/>
-        </w:rPr>
-        <w:t xml:space="preserve">: contains name, date, </w:t>
-      </w:r>
-      <w:proofErr w:type="spellStart"/>
-      <w:r>
-        <w:rPr>
-          <w:sz w:val="24"/>
-          <w:szCs w:val="24"/>
-        </w:rPr>
-        <w:t>os</w:t>
-      </w:r>
-      <w:proofErr w:type="spellEnd"/>
-      <w:r>
-        <w:rPr>
-          <w:sz w:val="24"/>
-          <w:szCs w:val="24"/>
-        </w:rPr>
-        <w:t xml:space="preserve">, kernel, model, </w:t>
-      </w:r>
-      <w:proofErr w:type="spellStart"/>
-      <w:r>
-        <w:rPr>
-          <w:sz w:val="24"/>
-          <w:szCs w:val="24"/>
-        </w:rPr>
-        <w:t>cpu</w:t>
-      </w:r>
-      <w:proofErr w:type="spellEnd"/>
-      <w:r>
-        <w:rPr>
-          <w:sz w:val="24"/>
-          <w:szCs w:val="24"/>
-        </w:rPr>
-        <w:t xml:space="preserve">, </w:t>
-      </w:r>
-      <w:proofErr w:type="spellStart"/>
-      <w:r>
-        <w:rPr>
-          <w:sz w:val="24"/>
-          <w:szCs w:val="24"/>
-        </w:rPr>
-        <w:t>zonetype</w:t>
-      </w:r>
-      <w:proofErr w:type="spellEnd"/>
+        <w:t>eport: contains name, date, os, kernel, model, cpu, zonetype</w:t>
+      </w:r>
     </w:p>
     <w:p>
       <w:pPr>
@@ -206,7 +154,6 @@
           <w:szCs w:val="24"/>
         </w:rPr>
       </w:pPr>
-      <w:proofErr w:type="spellStart"/>
       <w:r>
         <w:rPr>
           <w:sz w:val="24"/>
@@ -219,15 +166,7 @@
           <w:sz w:val="24"/>
           <w:szCs w:val="24"/>
         </w:rPr>
-        <w:t>Report</w:t>
-      </w:r>
-      <w:proofErr w:type="spellEnd"/>
-      <w:r>
-        <w:rPr>
-          <w:sz w:val="24"/>
-          <w:szCs w:val="24"/>
-        </w:rPr>
-        <w:t>: contains Uptime software, NetBackup software</w:t>
+        <w:t>Report: contains Uptime software, NetBackup software</w:t>
       </w:r>
     </w:p>
     <w:p>
@@ -242,7 +181,6 @@
           <w:szCs w:val="24"/>
         </w:rPr>
       </w:pPr>
-      <w:proofErr w:type="spellStart"/>
       <w:r>
         <w:rPr>
           <w:sz w:val="24"/>
@@ -255,34 +193,16 @@
           <w:sz w:val="24"/>
           <w:szCs w:val="24"/>
         </w:rPr>
-        <w:t>Report</w:t>
-      </w:r>
-      <w:proofErr w:type="spellEnd"/>
-      <w:r>
-        <w:rPr>
-          <w:sz w:val="24"/>
-          <w:szCs w:val="24"/>
-        </w:rPr>
-        <w:t xml:space="preserve">: contains name, date, </w:t>
-      </w:r>
-      <w:proofErr w:type="spellStart"/>
-      <w:r>
-        <w:rPr>
-          <w:sz w:val="24"/>
-          <w:szCs w:val="24"/>
-        </w:rPr>
-        <w:t>zonelist</w:t>
-      </w:r>
-      <w:proofErr w:type="spellEnd"/>
-    </w:p>
-    <w:p>
-      <w:pPr>
-        <w:rPr>
-          <w:sz w:val="24"/>
-          <w:szCs w:val="24"/>
-        </w:rPr>
-      </w:pPr>
-      <w:proofErr w:type="spellStart"/>
+        <w:t>Report: contains name, date, zonelist</w:t>
+      </w:r>
+    </w:p>
+    <w:p>
+      <w:pPr>
+        <w:rPr>
+          <w:sz w:val="24"/>
+          <w:szCs w:val="24"/>
+        </w:rPr>
+      </w:pPr>
       <w:r>
         <w:rPr>
           <w:color w:val="E36C0A" w:themeColor="accent6" w:themeShade="BF"/>
@@ -291,7 +211,6 @@
         </w:rPr>
         <w:t>listMatching.ksh</w:t>
       </w:r>
-      <w:proofErr w:type="spellEnd"/>
       <w:r>
         <w:rPr>
           <w:color w:val="E36C0A" w:themeColor="accent6" w:themeShade="BF"/>
@@ -319,38 +238,14 @@
           <w:sz w:val="24"/>
           <w:szCs w:val="24"/>
         </w:rPr>
-        <w:t xml:space="preserve"> in list of nodes from each tool (</w:t>
-      </w:r>
-      <w:proofErr w:type="spellStart"/>
-      <w:r>
-        <w:rPr>
-          <w:sz w:val="24"/>
-          <w:szCs w:val="24"/>
-        </w:rPr>
-        <w:t>BoKS</w:t>
-      </w:r>
-      <w:proofErr w:type="spellEnd"/>
-      <w:r>
-        <w:rPr>
-          <w:sz w:val="24"/>
-          <w:szCs w:val="24"/>
-        </w:rPr>
-        <w:t>, NetBackup, etc.) to</w:t>
-      </w:r>
-      <w:r>
-        <w:rPr>
-          <w:sz w:val="24"/>
-          <w:szCs w:val="24"/>
-        </w:rPr>
-        <w:t xml:space="preserve"> generate a </w:t>
-      </w:r>
-      <w:proofErr w:type="spellStart"/>
-      <w:r>
-        <w:rPr>
-          <w:sz w:val="24"/>
-          <w:szCs w:val="24"/>
-        </w:rPr>
-        <w:t>MasterT</w:t>
+        <w:t xml:space="preserve"> in list of nodes from each tool (BoKS, NetBackup, etc.) to</w:t>
+      </w:r>
+      <w:r>
+        <w:rPr>
+          <w:sz w:val="24"/>
+          <w:szCs w:val="24"/>
+        </w:rPr>
+        <w:t xml:space="preserve"> generate a MasterT</w:t>
       </w:r>
       <w:r>
         <w:rPr>
@@ -359,7 +254,6 @@
         </w:rPr>
         <w:t>able</w:t>
       </w:r>
-      <w:proofErr w:type="spellEnd"/>
       <w:r>
         <w:rPr>
           <w:sz w:val="24"/>
@@ -382,7 +276,6 @@
           <w:szCs w:val="24"/>
         </w:rPr>
       </w:pPr>
-      <w:proofErr w:type="spellStart"/>
       <w:r>
         <w:rPr>
           <w:color w:val="E36C0A" w:themeColor="accent6" w:themeShade="BF"/>
@@ -391,7 +284,6 @@
         </w:rPr>
         <w:t>listMatchingReports.ksh</w:t>
       </w:r>
-      <w:proofErr w:type="spellEnd"/>
       <w:r>
         <w:rPr>
           <w:color w:val="E36C0A" w:themeColor="accent6" w:themeShade="BF"/>
@@ -501,21 +393,21 @@
           <w:sz w:val="24"/>
           <w:szCs w:val="24"/>
         </w:rPr>
-        <w:t>A text file that contains all the lists of extra hosts from different</w:t>
-      </w:r>
-      <w:r>
-        <w:rPr>
-          <w:sz w:val="24"/>
-          <w:szCs w:val="24"/>
-        </w:rPr>
-        <w:t xml:space="preserve"> </w:t>
-      </w:r>
-      <w:r>
-        <w:rPr>
-          <w:sz w:val="24"/>
-          <w:szCs w:val="24"/>
-        </w:rPr>
-        <w:t>sources.</w:t>
+        <w:t>A text file that contains all the lists of extra hosts</w:t>
+      </w:r>
+      <w:r>
+        <w:rPr>
+          <w:sz w:val="24"/>
+          <w:szCs w:val="24"/>
+        </w:rPr>
+        <w:t xml:space="preserve"> that don’t supposed to be in the source but end up appearing in the MasterTable</w:t>
+      </w:r>
+      <w:r>
+        <w:rPr>
+          <w:sz w:val="24"/>
+          <w:szCs w:val="24"/>
+        </w:rPr>
+        <w:t>.</w:t>
       </w:r>
     </w:p>
     <w:p>
@@ -547,6 +439,13 @@
         </w:rPr>
         <w:t>A text file that contains all the expired exceptions</w:t>
       </w:r>
+      <w:r>
+        <w:rPr>
+          <w:sz w:val="24"/>
+          <w:szCs w:val="24"/>
+        </w:rPr>
+        <w:t xml:space="preserve"> as of the date the script runs.</w:t>
+      </w:r>
     </w:p>
     <w:p>
       <w:pPr>
@@ -567,6 +466,13 @@
         </w:rPr>
         <w:t>Exceptions_By_Date_Report.txt: A text file that contains all the exceptions sorted by date</w:t>
       </w:r>
+      <w:r>
+        <w:rPr>
+          <w:sz w:val="24"/>
+          <w:szCs w:val="24"/>
+        </w:rPr>
+        <w:t>.</w:t>
+      </w:r>
     </w:p>
     <w:p>
       <w:pPr>
@@ -587,6 +493,13 @@
         </w:rPr>
         <w:t>Exceptions_By_Hostname_Report.txt: A text file that contains all the exceptions sorted by host name</w:t>
       </w:r>
+      <w:r>
+        <w:rPr>
+          <w:sz w:val="24"/>
+          <w:szCs w:val="24"/>
+        </w:rPr>
+        <w:t>.</w:t>
+      </w:r>
     </w:p>
     <w:p>
       <w:pPr>
@@ -619,17 +532,15 @@
           <w:sz w:val="24"/>
           <w:szCs w:val="24"/>
         </w:rPr>
-        <w:t xml:space="preserve"> any sources but they are in the </w:t>
-      </w:r>
-      <w:proofErr w:type="spellStart"/>
-      <w:r>
-        <w:rPr>
-          <w:sz w:val="24"/>
-          <w:szCs w:val="24"/>
-        </w:rPr>
-        <w:t>ExceptionFile</w:t>
-      </w:r>
-      <w:proofErr w:type="spellEnd"/>
+        <w:t xml:space="preserve"> any sources but</w:t>
+      </w:r>
+      <w:r>
+        <w:rPr>
+          <w:sz w:val="24"/>
+          <w:szCs w:val="24"/>
+        </w:rPr>
+        <w:t xml:space="preserve"> are in the ExceptionFile</w:t>
+      </w:r>
       <w:r>
         <w:rPr>
           <w:sz w:val="24"/>
@@ -674,154 +585,169 @@
           <w:sz w:val="24"/>
           <w:szCs w:val="24"/>
         </w:rPr>
-        <w:t xml:space="preserve">using information from the Master (4) with no header and the </w:t>
-      </w:r>
-      <w:proofErr w:type="spellStart"/>
-      <w:r>
-        <w:rPr>
-          <w:sz w:val="24"/>
-          <w:szCs w:val="24"/>
-        </w:rPr>
-        <w:t>MasterTable</w:t>
-      </w:r>
-      <w:proofErr w:type="spellEnd"/>
-      <w:r>
-        <w:rPr>
-          <w:sz w:val="24"/>
-          <w:szCs w:val="24"/>
-        </w:rPr>
-        <w:t xml:space="preserve"> itself to convert </w:t>
-      </w:r>
-      <w:proofErr w:type="spellStart"/>
-      <w:r>
-        <w:rPr>
-          <w:sz w:val="24"/>
-          <w:szCs w:val="24"/>
-        </w:rPr>
-        <w:t>MasterTable</w:t>
-      </w:r>
-      <w:proofErr w:type="spellEnd"/>
-      <w:r>
-        <w:rPr>
-          <w:sz w:val="24"/>
-          <w:szCs w:val="24"/>
-        </w:rPr>
-        <w:t xml:space="preserve"> into MasterTable.html in order to be deployed on a web server.</w:t>
-      </w:r>
-    </w:p>
-    <w:p>
-      <w:pPr>
-        <w:rPr>
-          <w:sz w:val="24"/>
-          <w:szCs w:val="24"/>
-        </w:rPr>
-      </w:pPr>
-      <w:proofErr w:type="spellStart"/>
+        <w:t>usin</w:t>
+      </w:r>
+      <w:r>
+        <w:rPr>
+          <w:sz w:val="24"/>
+          <w:szCs w:val="24"/>
+        </w:rPr>
+        <w:t>g information from the Master (3</w:t>
+      </w:r>
+      <w:bookmarkStart w:id="0" w:name="_GoBack"/>
+      <w:bookmarkEnd w:id="0"/>
+      <w:r>
+        <w:rPr>
+          <w:sz w:val="24"/>
+          <w:szCs w:val="24"/>
+        </w:rPr>
+        <w:t>) with no header and the MasterTable itself to convert MasterTable into MasterTable.html in order to be deployed on a web server.</w:t>
+      </w:r>
+    </w:p>
+    <w:p>
+      <w:pPr>
+        <w:rPr>
+          <w:sz w:val="24"/>
+          <w:szCs w:val="24"/>
+        </w:rPr>
+      </w:pPr>
       <w:r>
         <w:rPr>
           <w:color w:val="E36C0A" w:themeColor="accent6" w:themeShade="BF"/>
           <w:sz w:val="24"/>
           <w:szCs w:val="24"/>
         </w:rPr>
-        <w:t>extractnodes</w:t>
-      </w:r>
-      <w:proofErr w:type="spellEnd"/>
+        <w:t>extractnodes-for-listM</w:t>
+      </w:r>
       <w:r>
         <w:rPr>
           <w:color w:val="E36C0A" w:themeColor="accent6" w:themeShade="BF"/>
           <w:sz w:val="24"/>
           <w:szCs w:val="24"/>
         </w:rPr>
-        <w:t>-for-</w:t>
-      </w:r>
-      <w:proofErr w:type="spellStart"/>
+        <w:t>atching.ksh</w:t>
+      </w:r>
       <w:r>
         <w:rPr>
           <w:color w:val="E36C0A" w:themeColor="accent6" w:themeShade="BF"/>
           <w:sz w:val="24"/>
           <w:szCs w:val="24"/>
         </w:rPr>
-        <w:t>listM</w:t>
-      </w:r>
+        <w:t xml:space="preserve">: </w:t>
+      </w:r>
+      <w:r>
+        <w:rPr>
+          <w:sz w:val="24"/>
+          <w:szCs w:val="24"/>
+        </w:rPr>
+        <w:t>extract registered nodes out of a central administrative tool (NetBackup, BoKS, etc.)</w:t>
+      </w:r>
+      <w:r>
+        <w:rPr>
+          <w:sz w:val="24"/>
+          <w:szCs w:val="24"/>
+        </w:rPr>
+        <w:t xml:space="preserve"> from each applicable node.</w:t>
+      </w:r>
+    </w:p>
+    <w:p>
+      <w:pPr>
+        <w:rPr>
+          <w:sz w:val="24"/>
+          <w:szCs w:val="24"/>
+        </w:rPr>
+      </w:pPr>
+      <w:r>
+        <w:rPr>
+          <w:sz w:val="24"/>
+          <w:szCs w:val="24"/>
+        </w:rPr>
+        <w:t xml:space="preserve">Example output: </w:t>
+      </w:r>
+      <w:r>
+        <w:rPr>
+          <w:sz w:val="24"/>
+          <w:szCs w:val="24"/>
+        </w:rPr>
+        <w:t>netbackup</w:t>
+      </w:r>
+      <w:r>
+        <w:rPr>
+          <w:sz w:val="24"/>
+          <w:szCs w:val="24"/>
+        </w:rPr>
+        <w:t>-</w:t>
+      </w:r>
+      <w:r>
+        <w:t xml:space="preserve"> </w:t>
+      </w:r>
+      <w:r>
+        <w:rPr>
+          <w:sz w:val="24"/>
+          <w:szCs w:val="24"/>
+        </w:rPr>
+        <w:t>psx02backup</w:t>
+      </w:r>
+      <w:r>
+        <w:rPr>
+          <w:sz w:val="24"/>
+          <w:szCs w:val="24"/>
+        </w:rPr>
+        <w:t>.list</w:t>
+      </w:r>
+    </w:p>
+    <w:p>
+      <w:pPr>
+        <w:rPr>
+          <w:sz w:val="24"/>
+          <w:szCs w:val="24"/>
+        </w:rPr>
+      </w:pPr>
       <w:r>
         <w:rPr>
           <w:color w:val="E36C0A" w:themeColor="accent6" w:themeShade="BF"/>
           <w:sz w:val="24"/>
           <w:szCs w:val="24"/>
         </w:rPr>
+        <w:t>extractnodes_syscheck-for-listM</w:t>
+      </w:r>
+      <w:r>
+        <w:rPr>
+          <w:color w:val="E36C0A" w:themeColor="accent6" w:themeShade="BF"/>
+          <w:sz w:val="24"/>
+          <w:szCs w:val="24"/>
+        </w:rPr>
+        <w:t>atching.ksh:</w:t>
+      </w:r>
+      <w:r>
+        <w:rPr>
+          <w:sz w:val="24"/>
+          <w:szCs w:val="24"/>
+        </w:rPr>
+        <w:t xml:space="preserve"> similar to </w:t>
+      </w:r>
+      <w:r>
+        <w:rPr>
+          <w:color w:val="E36C0A" w:themeColor="accent6" w:themeShade="BF"/>
+          <w:sz w:val="24"/>
+          <w:szCs w:val="24"/>
+        </w:rPr>
+        <w:t>extractnodes-for-listM</w:t>
+      </w:r>
+      <w:r>
+        <w:rPr>
+          <w:color w:val="E36C0A" w:themeColor="accent6" w:themeShade="BF"/>
+          <w:sz w:val="24"/>
+          <w:szCs w:val="24"/>
+        </w:rPr>
         <w:t>atching.ksh</w:t>
       </w:r>
-      <w:proofErr w:type="spellEnd"/>
       <w:r>
         <w:rPr>
           <w:color w:val="E36C0A" w:themeColor="accent6" w:themeShade="BF"/>
           <w:sz w:val="24"/>
           <w:szCs w:val="24"/>
         </w:rPr>
-        <w:t xml:space="preserve">: </w:t>
-      </w:r>
-      <w:r>
-        <w:rPr>
-          <w:sz w:val="24"/>
-          <w:szCs w:val="24"/>
-        </w:rPr>
-        <w:t xml:space="preserve">extract registered nodes out of a central administrative tool (NetBackup, </w:t>
-      </w:r>
-      <w:proofErr w:type="spellStart"/>
-      <w:r>
-        <w:rPr>
-          <w:sz w:val="24"/>
-          <w:szCs w:val="24"/>
-        </w:rPr>
-        <w:t>BoKS</w:t>
-      </w:r>
-      <w:proofErr w:type="spellEnd"/>
-      <w:r>
-        <w:rPr>
-          <w:sz w:val="24"/>
-          <w:szCs w:val="24"/>
-        </w:rPr>
-        <w:t>, etc.)</w:t>
-      </w:r>
-      <w:r>
-        <w:rPr>
-          <w:sz w:val="24"/>
-          <w:szCs w:val="24"/>
-        </w:rPr>
-        <w:t xml:space="preserve"> from each applicable node.</w:t>
-      </w:r>
-    </w:p>
-    <w:p>
-      <w:pPr>
-        <w:rPr>
-          <w:sz w:val="24"/>
-          <w:szCs w:val="24"/>
-        </w:rPr>
-      </w:pPr>
-      <w:r>
-        <w:rPr>
-          <w:sz w:val="24"/>
-          <w:szCs w:val="24"/>
-        </w:rPr>
-        <w:t xml:space="preserve">Example output: </w:t>
-      </w:r>
-      <w:proofErr w:type="spellStart"/>
-      <w:r>
-        <w:rPr>
-          <w:sz w:val="24"/>
-          <w:szCs w:val="24"/>
-        </w:rPr>
-        <w:t>netbackup</w:t>
-      </w:r>
-      <w:proofErr w:type="spellEnd"/>
-      <w:r>
-        <w:rPr>
-          <w:sz w:val="24"/>
-          <w:szCs w:val="24"/>
-        </w:rPr>
-        <w:t>-</w:t>
-      </w:r>
-      <w:r>
         <w:t xml:space="preserve"> </w:t>
       </w:r>
       <w:r>
@@ -829,116 +755,54 @@
           <w:sz w:val="24"/>
           <w:szCs w:val="24"/>
         </w:rPr>
-        <w:t>psx02backup</w:t>
-      </w:r>
-      <w:r>
-        <w:rPr>
-          <w:sz w:val="24"/>
-          <w:szCs w:val="24"/>
-        </w:rPr>
-        <w:t>.list</w:t>
-      </w:r>
-    </w:p>
-    <w:p>
-      <w:pPr>
-        <w:rPr>
-          <w:sz w:val="24"/>
-          <w:szCs w:val="24"/>
-        </w:rPr>
-      </w:pPr>
-      <w:proofErr w:type="spellStart"/>
+        <w:t>but only for Syscheck.</w:t>
+      </w:r>
+    </w:p>
+    <w:p>
+      <w:pPr>
+        <w:rPr>
+          <w:sz w:val="24"/>
+          <w:szCs w:val="24"/>
+        </w:rPr>
+      </w:pPr>
+      <w:r>
+        <w:rPr>
+          <w:sz w:val="24"/>
+          <w:szCs w:val="24"/>
+        </w:rPr>
+        <w:t>Example output: syscheck-psa03mgmt.list</w:t>
+      </w:r>
+    </w:p>
+    <w:p>
+      <w:pPr>
+        <w:rPr>
+          <w:sz w:val="24"/>
+          <w:szCs w:val="24"/>
+        </w:rPr>
+      </w:pPr>
       <w:r>
         <w:rPr>
           <w:color w:val="E36C0A" w:themeColor="accent6" w:themeShade="BF"/>
           <w:sz w:val="24"/>
           <w:szCs w:val="24"/>
         </w:rPr>
-        <w:t>extractnodes_syscheck</w:t>
-      </w:r>
-      <w:proofErr w:type="spellEnd"/>
+        <w:lastRenderedPageBreak/>
+        <w:t>catSources.ksh</w:t>
+      </w:r>
       <w:r>
         <w:rPr>
           <w:color w:val="E36C0A" w:themeColor="accent6" w:themeShade="BF"/>
           <w:sz w:val="24"/>
           <w:szCs w:val="24"/>
         </w:rPr>
-        <w:t>-for-</w:t>
-      </w:r>
-      <w:proofErr w:type="spellStart"/>
+        <w:t>:</w:t>
+      </w:r>
       <w:r>
         <w:rPr>
           <w:color w:val="E36C0A" w:themeColor="accent6" w:themeShade="BF"/>
           <w:sz w:val="24"/>
           <w:szCs w:val="24"/>
         </w:rPr>
-        <w:t>listM</w:t>
-      </w:r>
-      <w:r>
-        <w:rPr>
-          <w:color w:val="E36C0A" w:themeColor="accent6" w:themeShade="BF"/>
-          <w:sz w:val="24"/>
-          <w:szCs w:val="24"/>
-        </w:rPr>
-        <w:t>atching.ksh</w:t>
-      </w:r>
-      <w:proofErr w:type="spellEnd"/>
-      <w:r>
-        <w:rPr>
-          <w:color w:val="E36C0A" w:themeColor="accent6" w:themeShade="BF"/>
-          <w:sz w:val="24"/>
-          <w:szCs w:val="24"/>
-        </w:rPr>
-        <w:t>:</w:t>
-      </w:r>
-      <w:r>
-        <w:rPr>
-          <w:sz w:val="24"/>
-          <w:szCs w:val="24"/>
-        </w:rPr>
-        <w:t xml:space="preserve"> similar to </w:t>
-      </w:r>
-      <w:proofErr w:type="spellStart"/>
-      <w:r>
-        <w:rPr>
-          <w:color w:val="E36C0A" w:themeColor="accent6" w:themeShade="BF"/>
-          <w:sz w:val="24"/>
-          <w:szCs w:val="24"/>
-        </w:rPr>
-        <w:t>extractnodes</w:t>
-      </w:r>
-      <w:proofErr w:type="spellEnd"/>
-      <w:r>
-        <w:rPr>
-          <w:color w:val="E36C0A" w:themeColor="accent6" w:themeShade="BF"/>
-          <w:sz w:val="24"/>
-          <w:szCs w:val="24"/>
-        </w:rPr>
-        <w:t>-for-</w:t>
-      </w:r>
-      <w:proofErr w:type="spellStart"/>
-      <w:r>
-        <w:rPr>
-          <w:color w:val="E36C0A" w:themeColor="accent6" w:themeShade="BF"/>
-          <w:sz w:val="24"/>
-          <w:szCs w:val="24"/>
-        </w:rPr>
-        <w:t>listM</w:t>
-      </w:r>
-      <w:r>
-        <w:rPr>
-          <w:color w:val="E36C0A" w:themeColor="accent6" w:themeShade="BF"/>
-          <w:sz w:val="24"/>
-          <w:szCs w:val="24"/>
-        </w:rPr>
-        <w:t>atching.ksh</w:t>
-      </w:r>
-      <w:proofErr w:type="spellEnd"/>
-      <w:r>
-        <w:rPr>
-          <w:color w:val="E36C0A" w:themeColor="accent6" w:themeShade="BF"/>
-          <w:sz w:val="24"/>
-          <w:szCs w:val="24"/>
-        </w:rPr>
         <w:t xml:space="preserve"> </w:t>
       </w:r>
       <w:r>
@@ -946,105 +810,15 @@
           <w:sz w:val="24"/>
           <w:szCs w:val="24"/>
         </w:rPr>
-        <w:t xml:space="preserve">but only for </w:t>
-      </w:r>
-      <w:proofErr w:type="spellStart"/>
-      <w:r>
-        <w:rPr>
-          <w:sz w:val="24"/>
-          <w:szCs w:val="24"/>
-        </w:rPr>
-        <w:t>Syscheck</w:t>
-      </w:r>
-      <w:proofErr w:type="spellEnd"/>
-      <w:r>
-        <w:rPr>
-          <w:sz w:val="24"/>
-          <w:szCs w:val="24"/>
-        </w:rPr>
-        <w:t>.</w:t>
-      </w:r>
-    </w:p>
-    <w:p>
-      <w:pPr>
-        <w:rPr>
-          <w:sz w:val="24"/>
-          <w:szCs w:val="24"/>
-        </w:rPr>
-      </w:pPr>
-      <w:r>
-        <w:rPr>
-          <w:sz w:val="24"/>
-          <w:szCs w:val="24"/>
-        </w:rPr>
-        <w:t>Example output: syscheck-psa03mgmt.list</w:t>
-      </w:r>
-    </w:p>
-    <w:p>
-      <w:pPr>
-        <w:rPr>
-          <w:sz w:val="24"/>
-          <w:szCs w:val="24"/>
-        </w:rPr>
-      </w:pPr>
-      <w:proofErr w:type="spellStart"/>
-      <w:r>
-        <w:rPr>
-          <w:color w:val="E36C0A" w:themeColor="accent6" w:themeShade="BF"/>
-          <w:sz w:val="24"/>
-          <w:szCs w:val="24"/>
-        </w:rPr>
-        <w:t>catSources.ksh</w:t>
-      </w:r>
-      <w:proofErr w:type="spellEnd"/>
-      <w:r>
-        <w:rPr>
-          <w:color w:val="E36C0A" w:themeColor="accent6" w:themeShade="BF"/>
-          <w:sz w:val="24"/>
-          <w:szCs w:val="24"/>
-        </w:rPr>
-        <w:t>:</w:t>
-      </w:r>
-      <w:r>
-        <w:rPr>
-          <w:color w:val="E36C0A" w:themeColor="accent6" w:themeShade="BF"/>
-          <w:sz w:val="24"/>
-          <w:szCs w:val="24"/>
-        </w:rPr>
-        <w:t xml:space="preserve"> </w:t>
-      </w:r>
-      <w:r>
-        <w:rPr>
-          <w:sz w:val="24"/>
-          <w:szCs w:val="24"/>
-        </w:rPr>
         <w:t xml:space="preserve">concatenates all lists of produced by the </w:t>
       </w:r>
-      <w:proofErr w:type="spellStart"/>
-      <w:r>
-        <w:rPr>
-          <w:sz w:val="24"/>
-          <w:szCs w:val="24"/>
-        </w:rPr>
-        <w:t>extractnodes</w:t>
-      </w:r>
-      <w:proofErr w:type="spellEnd"/>
-      <w:r>
-        <w:rPr>
-          <w:sz w:val="24"/>
-          <w:szCs w:val="24"/>
-        </w:rPr>
-        <w:t>-for-</w:t>
-      </w:r>
-      <w:proofErr w:type="spellStart"/>
-      <w:r>
-        <w:rPr>
-          <w:sz w:val="24"/>
-          <w:szCs w:val="24"/>
-        </w:rPr>
-        <w:t>listmatching.ksh</w:t>
-      </w:r>
-      <w:proofErr w:type="spellEnd"/>
+      <w:r>
+        <w:rPr>
+          <w:sz w:val="24"/>
+          <w:szCs w:val="24"/>
+        </w:rPr>
+        <w:t>extractnodes-for-listmatching.ksh</w:t>
+      </w:r>
       <w:r>
         <w:rPr>
           <w:sz w:val="24"/>
@@ -1062,23 +836,68 @@
       </w:pPr>
       <w:r>
         <w:rPr>
+          <w:sz w:val="24"/>
+          <w:szCs w:val="24"/>
+        </w:rPr>
+        <w:t xml:space="preserve">Example output: NETBACKUP.list </w:t>
+      </w:r>
+    </w:p>
+    <w:p>
+      <w:pPr>
+        <w:rPr>
+          <w:b/>
+          <w:sz w:val="36"/>
+        </w:rPr>
+      </w:pPr>
+      <w:r>
+        <w:rPr>
+          <w:b/>
+          <w:sz w:val="36"/>
+        </w:rPr>
+        <w:br w:type="page"/>
+      </w:r>
+    </w:p>
+    <w:p>
+      <w:pPr>
+        <w:rPr>
+          <w:b/>
+          <w:sz w:val="36"/>
+        </w:rPr>
+      </w:pPr>
+      <w:r>
+        <w:rPr>
+          <w:b/>
+          <w:sz w:val="36"/>
+        </w:rPr>
+        <w:lastRenderedPageBreak/>
+        <w:t>Folder Structure</w:t>
+      </w:r>
+    </w:p>
+    <w:p>
+      <w:pPr>
+        <w:rPr>
+          <w:b/>
+          <w:sz w:val="36"/>
+        </w:rPr>
+      </w:pPr>
+      <w:r>
+        <w:rPr>
           <w:b/>
           <w:noProof/>
           <w:sz w:val="36"/>
           <w:lang w:val="en-US"/>
         </w:rPr>
-        <w:lastRenderedPageBreak/>
         <w:drawing>
-          <wp:anchor distT="0" distB="0" distL="114300" distR="114300" simplePos="0" relativeHeight="251661312" behindDoc="1" locked="0" layoutInCell="1" allowOverlap="1" wp14:anchorId="55040C5B" wp14:editId="175AF1B4">
+          <wp:anchor distT="0" distB="0" distL="114300" distR="114300" simplePos="0" relativeHeight="251661312" behindDoc="1" locked="0" layoutInCell="1" allowOverlap="1" wp14:anchorId="20133E78" wp14:editId="1D504315">
             <wp:simplePos x="0" y="0"/>
             <wp:positionH relativeFrom="column">
-              <wp:posOffset>-635</wp:posOffset>
+              <wp:posOffset>-94890</wp:posOffset>
             </wp:positionH>
             <wp:positionV relativeFrom="paragraph">
-              <wp:posOffset>-611505</wp:posOffset>
+              <wp:posOffset>259236</wp:posOffset>
             </wp:positionV>
-            <wp:extent cx="5943600" cy="4457700"/>
-            <wp:effectExtent l="0" t="0" r="0" b="0"/>
+            <wp:extent cx="6127019" cy="4595265"/>
+            <wp:effectExtent l="0" t="0" r="7620" b="0"/>
             <wp:wrapNone/>
             <wp:docPr id="30" name="Picture 30"/>
             <wp:cNvGraphicFramePr>
@@ -1106,7 +925,7 @@
                   <pic:spPr>
                     <a:xfrm>
                       <a:off x="0" y="0"/>
-                      <a:ext cx="5943600" cy="4457700"/>
+                      <a:ext cx="6127019" cy="4595265"/>
                     </a:xfrm>
                     <a:prstGeom prst="rect">
                       <a:avLst/>
@@ -1126,24 +945,8 @@
       </w:r>
       <w:r>
         <w:rPr>
-          <w:sz w:val="24"/>
-          <w:szCs w:val="24"/>
-        </w:rPr>
-        <w:t xml:space="preserve">Example output: </w:t>
-      </w:r>
-      <w:proofErr w:type="spellStart"/>
-      <w:r>
-        <w:rPr>
-          <w:sz w:val="24"/>
-          <w:szCs w:val="24"/>
-        </w:rPr>
-        <w:t>NETBACKUP.list</w:t>
-      </w:r>
-      <w:proofErr w:type="spellEnd"/>
-      <w:r>
-        <w:rPr>
-          <w:sz w:val="24"/>
-          <w:szCs w:val="24"/>
+          <w:b/>
+          <w:sz w:val="36"/>
         </w:rPr>
         <w:t xml:space="preserve"> </w:t>
       </w:r>
@@ -1155,91 +958,75 @@
           <w:sz w:val="36"/>
         </w:rPr>
       </w:pPr>
-      <w:r>
-        <w:rPr>
-          <w:b/>
-          <w:sz w:val="36"/>
-        </w:rPr>
-        <w:t>Folder Structure</w:t>
-      </w:r>
-    </w:p>
-    <w:p>
-      <w:pPr>
-        <w:rPr>
-          <w:b/>
-          <w:sz w:val="36"/>
-        </w:rPr>
-      </w:pPr>
-      <w:r>
-        <w:rPr>
-          <w:b/>
-          <w:sz w:val="36"/>
-        </w:rPr>
-        <w:t xml:space="preserve"> </w:t>
-      </w:r>
-    </w:p>
-    <w:p>
-      <w:pPr>
-        <w:rPr>
-          <w:b/>
-          <w:sz w:val="36"/>
-        </w:rPr>
-      </w:pPr>
-    </w:p>
-    <w:p>
-      <w:pPr>
-        <w:rPr>
-          <w:b/>
-          <w:sz w:val="36"/>
-        </w:rPr>
-      </w:pPr>
-      <w:bookmarkStart w:id="0" w:name="_GoBack"/>
-      <w:bookmarkEnd w:id="0"/>
-    </w:p>
-    <w:p>
-      <w:pPr>
-        <w:rPr>
-          <w:b/>
-          <w:sz w:val="36"/>
-        </w:rPr>
-      </w:pPr>
-    </w:p>
-    <w:p>
-      <w:pPr>
-        <w:rPr>
-          <w:b/>
-          <w:sz w:val="36"/>
-        </w:rPr>
-      </w:pPr>
-    </w:p>
-    <w:p>
-      <w:pPr>
-        <w:rPr>
-          <w:b/>
-          <w:sz w:val="36"/>
-        </w:rPr>
-      </w:pPr>
-    </w:p>
-    <w:p>
-      <w:pPr>
-        <w:rPr>
-          <w:b/>
-          <w:sz w:val="36"/>
-        </w:rPr>
-      </w:pPr>
-    </w:p>
-    <w:p>
-      <w:pPr>
-        <w:rPr>
-          <w:b/>
-          <w:sz w:val="36"/>
-        </w:rPr>
-      </w:pPr>
-      <w:r>
-        <w:rPr>
-          <w:b/>
-          <w:sz w:val="36"/>
-        </w:rPr>
+    </w:p>
+    <w:p>
+      <w:pPr>
+        <w:rPr>
+          <w:b/>
+          <w:sz w:val="36"/>
+        </w:rPr>
+      </w:pPr>
+    </w:p>
+    <w:p>
+      <w:pPr>
+        <w:rPr>
+          <w:b/>
+          <w:sz w:val="36"/>
+        </w:rPr>
+      </w:pPr>
+    </w:p>
+    <w:p>
+      <w:pPr>
+        <w:rPr>
+          <w:b/>
+          <w:sz w:val="36"/>
+        </w:rPr>
+      </w:pPr>
+    </w:p>
+    <w:p>
+      <w:pPr>
+        <w:rPr>
+          <w:b/>
+          <w:sz w:val="36"/>
+        </w:rPr>
+      </w:pPr>
+    </w:p>
+    <w:p>
+      <w:pPr>
+        <w:rPr>
+          <w:b/>
+          <w:sz w:val="36"/>
+        </w:rPr>
+      </w:pPr>
+    </w:p>
+    <w:p>
+      <w:pPr>
+        <w:rPr>
+          <w:b/>
+          <w:sz w:val="36"/>
+        </w:rPr>
+      </w:pPr>
+      <w:r>
+        <w:rPr>
+          <w:b/>
+          <w:sz w:val="36"/>
+        </w:rPr>
+        <w:br w:type="page"/>
+      </w:r>
+    </w:p>
+    <w:p>
+      <w:pPr>
+        <w:rPr>
+          <w:b/>
+          <w:sz w:val="36"/>
+        </w:rPr>
+      </w:pPr>
+      <w:r>
+        <w:rPr>
+          <w:b/>
+          <w:sz w:val="36"/>
+        </w:rPr>
+        <w:lastRenderedPageBreak/>
         <w:t xml:space="preserve">Location of files </w:t>
       </w:r>
     </w:p>
@@ -1251,22 +1038,60 @@
       </w:pPr>
       <w:r>
         <w:rPr>
+          <w:sz w:val="24"/>
+        </w:rPr>
+        <w:t xml:space="preserve">*Since nothing is currently in </w:t>
+      </w:r>
+      <w:r>
+        <w:rPr>
+          <w:sz w:val="24"/>
+        </w:rPr>
+        <w:t>CMT</w:t>
+      </w:r>
+      <w:r>
+        <w:rPr>
+          <w:sz w:val="24"/>
+        </w:rPr>
+        <w:t>/</w:t>
+      </w:r>
+      <w:r>
+        <w:rPr>
+          <w:sz w:val="24"/>
+        </w:rPr>
+        <w:t>, we’ll leave it out for now</w:t>
+      </w:r>
+      <w:r>
+        <w:rPr>
+          <w:sz w:val="24"/>
+        </w:rPr>
+        <w:t xml:space="preserve"> (Mar 6)</w:t>
+      </w:r>
+    </w:p>
+    <w:p>
+      <w:pPr>
+        <w:rPr>
+          <w:b/>
+          <w:sz w:val="36"/>
+        </w:rPr>
+      </w:pPr>
+      <w:r>
+        <w:rPr>
           <w:b/>
           <w:noProof/>
           <w:sz w:val="36"/>
           <w:lang w:val="en-US"/>
         </w:rPr>
         <w:drawing>
-          <wp:anchor distT="0" distB="0" distL="114300" distR="114300" simplePos="0" relativeHeight="251662336" behindDoc="1" locked="0" layoutInCell="1" allowOverlap="1" wp14:anchorId="1EC84E51" wp14:editId="057135BF">
+          <wp:anchor distT="0" distB="0" distL="114300" distR="114300" simplePos="0" relativeHeight="251658240" behindDoc="1" locked="0" layoutInCell="1" allowOverlap="1" wp14:anchorId="37138FF1" wp14:editId="0485E90C">
             <wp:simplePos x="0" y="0"/>
             <wp:positionH relativeFrom="column">
-              <wp:posOffset>-71021</wp:posOffset>
+              <wp:posOffset>-486624</wp:posOffset>
             </wp:positionH>
             <wp:positionV relativeFrom="paragraph">
-              <wp:posOffset>116069</wp:posOffset>
+              <wp:posOffset>113533</wp:posOffset>
             </wp:positionV>
-            <wp:extent cx="5943600" cy="4457700"/>
-            <wp:effectExtent l="0" t="0" r="0" b="0"/>
+            <wp:extent cx="6893625" cy="5170219"/>
+            <wp:effectExtent l="0" t="0" r="2540" b="0"/>
             <wp:wrapNone/>
             <wp:docPr id="31" name="Picture 31"/>
             <wp:cNvGraphicFramePr>
@@ -1294,7 +1119,7 @@
                   <pic:spPr>
                     <a:xfrm>
                       <a:off x="0" y="0"/>
-                      <a:ext cx="5943600" cy="4457700"/>
+                      <a:ext cx="6893625" cy="5170219"/>
                     </a:xfrm>
                     <a:prstGeom prst="rect">
                       <a:avLst/>
@@ -1312,38 +1137,6 @@
           </wp:anchor>
         </w:drawing>
       </w:r>
-      <w:r>
-        <w:rPr>
-          <w:sz w:val="24"/>
-        </w:rPr>
-        <w:t xml:space="preserve">*Since nothing is currently in </w:t>
-      </w:r>
-      <w:r>
-        <w:rPr>
-          <w:sz w:val="24"/>
-        </w:rPr>
-        <w:t>CMT</w:t>
-      </w:r>
-      <w:r>
-        <w:rPr>
-          <w:sz w:val="24"/>
-        </w:rPr>
-        <w:t>/</w:t>
-      </w:r>
-      <w:r>
-        <w:rPr>
-          <w:sz w:val="24"/>
-        </w:rPr>
-        <w:t>, we’ll leave it out for now</w:t>
-      </w:r>
-    </w:p>
-    <w:p>
-      <w:pPr>
-        <w:rPr>
-          <w:b/>
-          <w:sz w:val="36"/>
-        </w:rPr>
-      </w:pPr>
     </w:p>
     <w:p>
       <w:pPr>
@@ -1398,21 +1191,7 @@
         <w:rPr>
           <w:sz w:val="24"/>
         </w:rPr>
-        <w:t xml:space="preserve">s (besides </w:t>
-      </w:r>
-      <w:proofErr w:type="spellStart"/>
-      <w:r>
-        <w:rPr>
-          <w:sz w:val="24"/>
-        </w:rPr>
-        <w:t>Syscheck</w:t>
-      </w:r>
-      <w:proofErr w:type="spellEnd"/>
-      <w:r>
-        <w:rPr>
-          <w:sz w:val="24"/>
-        </w:rPr>
-        <w:t>)</w:t>
+        <w:t>s (besides Syscheck)</w:t>
       </w:r>
       <w:r>
         <w:rPr>
@@ -1432,32 +1211,35 @@
         </w:rPr>
         <w:t xml:space="preserve"> (</w:t>
       </w:r>
-      <w:proofErr w:type="spellStart"/>
       <w:r>
         <w:rPr>
           <w:color w:val="E36C0A" w:themeColor="accent6" w:themeShade="BF"/>
           <w:sz w:val="24"/>
           <w:szCs w:val="24"/>
         </w:rPr>
-        <w:t>extractnodes</w:t>
-      </w:r>
-      <w:proofErr w:type="spellEnd"/>
+        <w:t>extractnodes-for-listM</w:t>
+      </w:r>
       <w:r>
         <w:rPr>
           <w:color w:val="E36C0A" w:themeColor="accent6" w:themeShade="BF"/>
           <w:sz w:val="24"/>
           <w:szCs w:val="24"/>
         </w:rPr>
-        <w:t>-for-</w:t>
-      </w:r>
-      <w:proofErr w:type="spellStart"/>
+        <w:t>atching.ksh</w:t>
+      </w:r>
       <w:r>
         <w:rPr>
           <w:color w:val="E36C0A" w:themeColor="accent6" w:themeShade="BF"/>
           <w:sz w:val="24"/>
           <w:szCs w:val="24"/>
         </w:rPr>
-        <w:t>listM</w:t>
+        <w:t xml:space="preserve"> </w:t>
+      </w:r>
+      <w:r>
+        <w:rPr>
+          <w:sz w:val="24"/>
+        </w:rPr>
+        <w:t xml:space="preserve">and </w:t>
       </w:r>
       <w:r>
         <w:rPr>
@@ -1465,33 +1247,8 @@
           <w:sz w:val="24"/>
           <w:szCs w:val="24"/>
         </w:rPr>
-        <w:t>atching.ksh</w:t>
-      </w:r>
-      <w:proofErr w:type="spellEnd"/>
-      <w:r>
-        <w:rPr>
-          <w:color w:val="E36C0A" w:themeColor="accent6" w:themeShade="BF"/>
-          <w:sz w:val="24"/>
-          <w:szCs w:val="24"/>
-        </w:rPr>
-        <w:t xml:space="preserve"> </w:t>
-      </w:r>
-      <w:r>
-        <w:rPr>
-          <w:sz w:val="24"/>
-        </w:rPr>
-        <w:t xml:space="preserve">and </w:t>
-      </w:r>
-      <w:proofErr w:type="spellStart"/>
-      <w:r>
-        <w:rPr>
-          <w:color w:val="E36C0A" w:themeColor="accent6" w:themeShade="BF"/>
-          <w:sz w:val="24"/>
-          <w:szCs w:val="24"/>
-        </w:rPr>
         <w:t>catSources.ksh</w:t>
       </w:r>
-      <w:proofErr w:type="spellEnd"/>
       <w:r>
         <w:rPr>
           <w:sz w:val="24"/>
@@ -1515,58 +1272,24 @@
         <w:rPr>
           <w:sz w:val="24"/>
         </w:rPr>
-        <w:t xml:space="preserve">Collect list of nodes from </w:t>
-      </w:r>
-      <w:proofErr w:type="spellStart"/>
-      <w:r>
-        <w:rPr>
-          <w:sz w:val="24"/>
-        </w:rPr>
-        <w:t>Syscheck</w:t>
-      </w:r>
-      <w:proofErr w:type="spellEnd"/>
-      <w:r>
-        <w:rPr>
-          <w:sz w:val="24"/>
-        </w:rPr>
-        <w:t xml:space="preserve"> (</w:t>
-      </w:r>
-      <w:proofErr w:type="spellStart"/>
+        <w:t>Collect list of nodes from Syscheck (</w:t>
+      </w:r>
       <w:r>
         <w:rPr>
           <w:color w:val="E36C0A" w:themeColor="accent6" w:themeShade="BF"/>
           <w:sz w:val="24"/>
           <w:szCs w:val="24"/>
         </w:rPr>
-        <w:t>extractnodes_syscheck</w:t>
-      </w:r>
-      <w:proofErr w:type="spellEnd"/>
+        <w:t>extractnodes_syscheck-for-listM</w:t>
+      </w:r>
       <w:r>
         <w:rPr>
           <w:color w:val="E36C0A" w:themeColor="accent6" w:themeShade="BF"/>
           <w:sz w:val="24"/>
           <w:szCs w:val="24"/>
         </w:rPr>
-        <w:t>-for-</w:t>
-      </w:r>
-      <w:proofErr w:type="spellStart"/>
-      <w:r>
-        <w:rPr>
-          <w:color w:val="E36C0A" w:themeColor="accent6" w:themeShade="BF"/>
-          <w:sz w:val="24"/>
-          <w:szCs w:val="24"/>
-        </w:rPr>
-        <w:t>listM</w:t>
-      </w:r>
-      <w:r>
-        <w:rPr>
-          <w:color w:val="E36C0A" w:themeColor="accent6" w:themeShade="BF"/>
-          <w:sz w:val="24"/>
-          <w:szCs w:val="24"/>
-        </w:rPr>
         <w:t>atching.ksh</w:t>
       </w:r>
-      <w:proofErr w:type="spellEnd"/>
       <w:r>
         <w:rPr>
           <w:sz w:val="24"/>
@@ -1590,23 +1313,8 @@
         <w:rPr>
           <w:sz w:val="24"/>
         </w:rPr>
-        <w:t xml:space="preserve">Generate a Master and a </w:t>
-      </w:r>
-      <w:proofErr w:type="spellStart"/>
-      <w:r>
-        <w:rPr>
-          <w:sz w:val="24"/>
-        </w:rPr>
-        <w:t>MasterTable</w:t>
-      </w:r>
-      <w:proofErr w:type="spellEnd"/>
-      <w:r>
-        <w:rPr>
-          <w:sz w:val="24"/>
-        </w:rPr>
-        <w:t xml:space="preserve"> (</w:t>
-      </w:r>
-      <w:proofErr w:type="spellStart"/>
+        <w:t>Generate a Master and a MasterTable (</w:t>
+      </w:r>
       <w:r>
         <w:rPr>
           <w:color w:val="E36C0A" w:themeColor="accent6" w:themeShade="BF"/>
@@ -1615,7 +1323,6 @@
         </w:rPr>
         <w:t>listMatching.ksh</w:t>
       </w:r>
-      <w:proofErr w:type="spellEnd"/>
       <w:r>
         <w:rPr>
           <w:sz w:val="24"/>
@@ -1641,7 +1348,6 @@
         </w:rPr>
         <w:t>Generate 6 general reports (</w:t>
       </w:r>
-      <w:proofErr w:type="spellStart"/>
       <w:r>
         <w:rPr>
           <w:color w:val="E36C0A" w:themeColor="accent6" w:themeShade="BF"/>
@@ -1650,7 +1356,6 @@
         </w:rPr>
         <w:t>listMatchingReports.ksh</w:t>
       </w:r>
-      <w:proofErr w:type="spellEnd"/>
       <w:r>
         <w:rPr>
           <w:sz w:val="24"/>
@@ -1676,16 +1381,22 @@
         </w:rPr>
         <w:t>Generate host-related reports (</w:t>
       </w:r>
-      <w:proofErr w:type="spellStart"/>
       <w:r>
         <w:rPr>
           <w:color w:val="E36C0A" w:themeColor="accent6" w:themeShade="BF"/>
           <w:sz w:val="24"/>
           <w:szCs w:val="24"/>
         </w:rPr>
-        <w:t>hostInfoCompiler.ksh</w:t>
-      </w:r>
-      <w:proofErr w:type="spellEnd"/>
+        <w:t>hostInfoReports</w:t>
+      </w:r>
+      <w:r>
+        <w:rPr>
+          <w:color w:val="E36C0A" w:themeColor="accent6" w:themeShade="BF"/>
+          <w:sz w:val="24"/>
+          <w:szCs w:val="24"/>
+        </w:rPr>
+        <w:t>.ksh</w:t>
+      </w:r>
       <w:r>
         <w:rPr>
           <w:sz w:val="24"/>
@@ -1709,21 +1420,7 @@
         <w:rPr>
           <w:sz w:val="24"/>
         </w:rPr>
-        <w:t xml:space="preserve">Convert </w:t>
-      </w:r>
-      <w:proofErr w:type="spellStart"/>
-      <w:r>
-        <w:rPr>
-          <w:sz w:val="24"/>
-        </w:rPr>
-        <w:t>MasterTable</w:t>
-      </w:r>
-      <w:proofErr w:type="spellEnd"/>
-      <w:r>
-        <w:rPr>
-          <w:sz w:val="24"/>
-        </w:rPr>
-        <w:t xml:space="preserve"> to MasterTable.html</w:t>
+        <w:t>Convert MasterTable to MasterTable.html</w:t>
       </w:r>
       <w:r>
         <w:rPr>
@@ -1737,7 +1434,15 @@
           <w:sz w:val="24"/>
           <w:szCs w:val="24"/>
         </w:rPr>
-        <w:t>mastertable2HTMLtable.ksh</w:t>
+        <w:t>convert</w:t>
+      </w:r>
+      <w:r>
+        <w:rPr>
+          <w:color w:val="E36C0A" w:themeColor="accent6" w:themeShade="BF"/>
+          <w:sz w:val="24"/>
+          <w:szCs w:val="24"/>
+        </w:rPr>
+        <w:t>2HTML.ksh</w:t>
       </w:r>
       <w:r>
         <w:rPr>
@@ -1794,53 +1499,12 @@
           <w:szCs w:val="24"/>
         </w:rPr>
       </w:pPr>
-      <w:proofErr w:type="spellStart"/>
-      <w:r>
-        <w:rPr>
-          <w:sz w:val="24"/>
-          <w:szCs w:val="24"/>
-        </w:rPr>
-        <w:t>MasterTable</w:t>
-      </w:r>
-      <w:proofErr w:type="spellEnd"/>
-      <w:r>
-        <w:rPr>
-          <w:sz w:val="24"/>
-          <w:szCs w:val="24"/>
-        </w:rPr>
-        <w:t xml:space="preserve">: a table that contains all the nodes and which nodes exist in which tool (Uptime, </w:t>
-      </w:r>
-      <w:proofErr w:type="spellStart"/>
-      <w:r>
-        <w:rPr>
-          <w:sz w:val="24"/>
-          <w:szCs w:val="24"/>
-        </w:rPr>
-        <w:t>BoKS</w:t>
-      </w:r>
-      <w:proofErr w:type="spellEnd"/>
-      <w:r>
-        <w:rPr>
-          <w:sz w:val="24"/>
-          <w:szCs w:val="24"/>
-        </w:rPr>
-        <w:t xml:space="preserve">, NetBackup, </w:t>
-      </w:r>
-      <w:proofErr w:type="spellStart"/>
-      <w:r>
-        <w:rPr>
-          <w:sz w:val="24"/>
-          <w:szCs w:val="24"/>
-        </w:rPr>
-        <w:t>Syscheck</w:t>
-      </w:r>
-      <w:proofErr w:type="spellEnd"/>
-      <w:r>
-        <w:rPr>
-          <w:sz w:val="24"/>
-          <w:szCs w:val="24"/>
-        </w:rPr>
-        <w:t>, Control-M)</w:t>
+      <w:r>
+        <w:rPr>
+          <w:sz w:val="24"/>
+          <w:szCs w:val="24"/>
+        </w:rPr>
+        <w:t>MasterTable: a table that contains all the nodes and which nodes exist in which tool (Uptime, BoKS, NetBackup, Syscheck, Control-M)</w:t>
       </w:r>
     </w:p>
     <w:p>
@@ -1861,7 +1525,7 @@
           <w:lang w:val="en-US"/>
         </w:rPr>
         <w:drawing>
-          <wp:anchor distT="0" distB="0" distL="114300" distR="114300" simplePos="0" relativeHeight="251658240" behindDoc="1" locked="0" layoutInCell="1" allowOverlap="1" wp14:anchorId="4EB42E28" wp14:editId="715B9ACE">
+          <wp:anchor distT="0" distB="0" distL="114300" distR="114300" simplePos="0" relativeHeight="251656704" behindDoc="1" locked="0" layoutInCell="1" allowOverlap="1" wp14:anchorId="4EB42E28" wp14:editId="715B9ACE">
             <wp:simplePos x="0" y="0"/>
             <wp:positionH relativeFrom="column">
               <wp:posOffset>12357</wp:posOffset>
@@ -2036,7 +1700,6 @@
           <w:szCs w:val="24"/>
         </w:rPr>
       </w:pPr>
-      <w:proofErr w:type="spellStart"/>
       <w:r>
         <w:rPr>
           <w:sz w:val="24"/>
@@ -2044,29 +1707,12 @@
         </w:rPr>
         <w:t>ExceptionFile</w:t>
       </w:r>
-      <w:proofErr w:type="spellEnd"/>
-      <w:r>
-        <w:rPr>
-          <w:sz w:val="24"/>
-          <w:szCs w:val="24"/>
-        </w:rPr>
-        <w:t>: a table that contains all the exceptions and their respective exception ids, tools (</w:t>
-      </w:r>
-      <w:proofErr w:type="spellStart"/>
-      <w:r>
-        <w:rPr>
-          <w:sz w:val="24"/>
-          <w:szCs w:val="24"/>
-        </w:rPr>
-        <w:t>BoKS</w:t>
-      </w:r>
-      <w:proofErr w:type="spellEnd"/>
-      <w:r>
-        <w:rPr>
-          <w:sz w:val="24"/>
-          <w:szCs w:val="24"/>
-        </w:rPr>
-        <w:t>, NetBackup, etc.), nodes’ names, and expiration status.</w:t>
+      <w:r>
+        <w:rPr>
+          <w:sz w:val="24"/>
+          <w:szCs w:val="24"/>
+        </w:rPr>
+        <w:t>: a table that contains all the exceptions and their respective exception ids, tools (BoKS, NetBackup, etc.), nodes’ names, and expiration status.</w:t>
       </w:r>
     </w:p>
     <w:p>
@@ -2085,7 +1731,7 @@
           <w:lang w:val="en-US"/>
         </w:rPr>
         <w:drawing>
-          <wp:anchor distT="0" distB="0" distL="114300" distR="114300" simplePos="0" relativeHeight="251659264" behindDoc="1" locked="0" layoutInCell="1" allowOverlap="1" wp14:anchorId="711F1209" wp14:editId="5003CA4C">
+          <wp:anchor distT="0" distB="0" distL="114300" distR="114300" simplePos="0" relativeHeight="251657728" behindDoc="1" locked="0" layoutInCell="1" allowOverlap="1" wp14:anchorId="711F1209" wp14:editId="5003CA4C">
             <wp:simplePos x="0" y="0"/>
             <wp:positionH relativeFrom="column">
               <wp:posOffset>35560</wp:posOffset>
@@ -2246,23 +1892,7 @@
           <w:sz w:val="24"/>
           <w:szCs w:val="24"/>
         </w:rPr>
-        <w:t xml:space="preserve">The first column of </w:t>
-      </w:r>
-      <w:proofErr w:type="spellStart"/>
-      <w:r>
-        <w:rPr>
-          <w:sz w:val="24"/>
-          <w:szCs w:val="24"/>
-        </w:rPr>
-        <w:t>MasterTable</w:t>
-      </w:r>
-      <w:proofErr w:type="spellEnd"/>
-      <w:r>
-        <w:rPr>
-          <w:sz w:val="24"/>
-          <w:szCs w:val="24"/>
-        </w:rPr>
-        <w:t xml:space="preserve"> that contains all the nodes registered in all the tools.</w:t>
+        <w:t>The first column of MasterTable that contains all the nodes registered in all the tools.</w:t>
       </w:r>
     </w:p>
     <w:p>
@@ -2297,7 +1927,7 @@
           <w:lang w:val="en-US"/>
         </w:rPr>
         <w:drawing>
-          <wp:anchor distT="0" distB="0" distL="114300" distR="114300" simplePos="0" relativeHeight="251660288" behindDoc="1" locked="0" layoutInCell="1" allowOverlap="1" wp14:anchorId="59C04164" wp14:editId="3F996D2C">
+          <wp:anchor distT="0" distB="0" distL="114300" distR="114300" simplePos="0" relativeHeight="251658752" behindDoc="1" locked="0" layoutInCell="1" allowOverlap="1" wp14:anchorId="59C04164" wp14:editId="3F996D2C">
             <wp:simplePos x="0" y="0"/>
             <wp:positionH relativeFrom="column">
               <wp:posOffset>468630</wp:posOffset>

</xml_diff>

<commit_message>
Documentation.docx, Collect files.jpg, Propagate files.jpg, Folder_structure.pptx: 	+ Updated documentation with collect and propagate procedures
hostInfoReports.ksh, convert2HTML.ksh:
	+ Added environmentCountReport.txt and convert it to
	environmentCountReport.html
</commit_message>
<xml_diff>
--- a/Documentation.docx
+++ b/Documentation.docx
@@ -1056,6 +1056,13 @@
         </w:rPr>
         <w:t xml:space="preserve"> from a respective tool into a final list of registered nodes for that tool. </w:t>
       </w:r>
+      <w:r>
+        <w:rPr>
+          <w:sz w:val="24"/>
+          <w:szCs w:val="24"/>
+        </w:rPr>
+        <w:t>Also generates a list of exclusions.</w:t>
+      </w:r>
     </w:p>
     <w:p>
       <w:pPr>
@@ -1269,50 +1276,14 @@
           <w:sz w:val="24"/>
           <w:szCs w:val="24"/>
         </w:rPr>
-        <w:t>collectVXinfo.ksh:</w:t>
-      </w:r>
-      <w:r>
-        <w:rPr>
-          <w:color w:val="F79646" w:themeColor="accent6"/>
-          <w:sz w:val="24"/>
-          <w:szCs w:val="24"/>
-        </w:rPr>
-        <w:t xml:space="preserve"> </w:t>
-      </w:r>
-      <w:r>
-        <w:rPr>
-          <w:sz w:val="24"/>
-          <w:szCs w:val="24"/>
-        </w:rPr>
-        <w:t xml:space="preserve">collect all </w:t>
-      </w:r>
-      <w:r>
-        <w:rPr>
-          <w:sz w:val="24"/>
-          <w:szCs w:val="24"/>
-        </w:rPr>
-        <w:t>vxdisk_list_info</w:t>
-      </w:r>
-      <w:r>
-        <w:rPr>
-          <w:sz w:val="24"/>
-          <w:szCs w:val="24"/>
-        </w:rPr>
-        <w:t xml:space="preserve">.txt from all-data folder in syscheck (psa03mgmt) and concatenate them into a </w:t>
-      </w:r>
-      <w:r>
-        <w:rPr>
-          <w:sz w:val="24"/>
-          <w:szCs w:val="24"/>
-        </w:rPr>
-        <w:t>VX</w:t>
-      </w:r>
-      <w:r>
-        <w:rPr>
-          <w:sz w:val="24"/>
-          <w:szCs w:val="24"/>
-        </w:rPr>
-        <w:t>Report.txt</w:t>
+        <w:t xml:space="preserve">collectVXinfo.ksh: </w:t>
+      </w:r>
+      <w:r>
+        <w:rPr>
+          <w:sz w:val="24"/>
+          <w:szCs w:val="24"/>
+        </w:rPr>
+        <w:t>collect all vxdisk_list_info.txt from all-data folder in syscheck (psa03mgmt) and concatenate them into a VXReport.txt</w:t>
       </w:r>
       <w:r>
         <w:rPr>
@@ -1631,7 +1602,6 @@
     </w:p>
     <w:p>
       <w:pPr>
-        <w:spacing w:after="0" w:line="360" w:lineRule="auto"/>
         <w:rPr>
           <w:b/>
           <w:sz w:val="36"/>
@@ -1643,6 +1613,1383 @@
           <w:sz w:val="36"/>
         </w:rPr>
         <w:br w:type="page"/>
+      </w:r>
+      <w:r>
+        <w:rPr>
+          <w:b/>
+          <w:sz w:val="36"/>
+        </w:rPr>
+        <w:lastRenderedPageBreak/>
+        <w:t xml:space="preserve">Collect and propagate procedures </w:t>
+      </w:r>
+    </w:p>
+    <w:p>
+      <w:pPr>
+        <w:pStyle w:val="ListParagraph"/>
+        <w:numPr>
+          <w:ilvl w:val="0"/>
+          <w:numId w:val="2"/>
+        </w:numPr>
+        <w:rPr>
+          <w:b/>
+          <w:sz w:val="28"/>
+        </w:rPr>
+      </w:pPr>
+      <w:r>
+        <w:rPr>
+          <w:b/>
+          <w:sz w:val="28"/>
+        </w:rPr>
+        <w:t>Collect files</w:t>
+      </w:r>
+    </w:p>
+    <w:p>
+      <w:pPr>
+        <w:pStyle w:val="ListParagraph"/>
+        <w:ind w:left="1080"/>
+        <w:rPr>
+          <w:b/>
+          <w:sz w:val="36"/>
+        </w:rPr>
+      </w:pPr>
+      <w:r>
+        <w:rPr>
+          <w:b/>
+          <w:noProof/>
+          <w:sz w:val="36"/>
+          <w:lang w:eastAsia="en-CA"/>
+        </w:rPr>
+        <w:drawing>
+          <wp:anchor distT="0" distB="0" distL="114300" distR="114300" simplePos="0" relativeHeight="251671552" behindDoc="1" locked="0" layoutInCell="1" allowOverlap="1" wp14:anchorId="1F341593" wp14:editId="2C2C7AC0">
+            <wp:simplePos x="0" y="0"/>
+            <wp:positionH relativeFrom="column">
+              <wp:posOffset>-169545</wp:posOffset>
+            </wp:positionH>
+            <wp:positionV relativeFrom="paragraph">
+              <wp:posOffset>24765</wp:posOffset>
+            </wp:positionV>
+            <wp:extent cx="5943600" cy="4457700"/>
+            <wp:effectExtent l="0" t="0" r="0" b="0"/>
+            <wp:wrapNone/>
+            <wp:docPr id="2" name="Picture 2"/>
+            <wp:cNvGraphicFramePr>
+              <a:graphicFrameLocks xmlns:a="http://schemas.openxmlformats.org/drawingml/2006/main" noChangeAspect="1"/>
+            </wp:cNvGraphicFramePr>
+            <a:graphic xmlns:a="http://schemas.openxmlformats.org/drawingml/2006/main">
+              <a:graphicData uri="http://schemas.openxmlformats.org/drawingml/2006/picture">
+                <pic:pic xmlns:pic="http://schemas.openxmlformats.org/drawingml/2006/picture">
+                  <pic:nvPicPr>
+                    <pic:cNvPr id="0" name="Collect files.jpg"/>
+                    <pic:cNvPicPr/>
+                  </pic:nvPicPr>
+                  <pic:blipFill>
+                    <a:blip r:embed="rId8">
+                      <a:extLst>
+                        <a:ext uri="{28A0092B-C50C-407E-A947-70E740481C1C}">
+                          <a14:useLocalDpi xmlns:a14="http://schemas.microsoft.com/office/drawing/2010/main" val="0"/>
+                        </a:ext>
+                      </a:extLst>
+                    </a:blip>
+                    <a:stretch>
+                      <a:fillRect/>
+                    </a:stretch>
+                  </pic:blipFill>
+                  <pic:spPr>
+                    <a:xfrm>
+                      <a:off x="0" y="0"/>
+                      <a:ext cx="5943600" cy="4457700"/>
+                    </a:xfrm>
+                    <a:prstGeom prst="rect">
+                      <a:avLst/>
+                    </a:prstGeom>
+                  </pic:spPr>
+                </pic:pic>
+              </a:graphicData>
+            </a:graphic>
+            <wp14:sizeRelH relativeFrom="page">
+              <wp14:pctWidth>0</wp14:pctWidth>
+            </wp14:sizeRelH>
+            <wp14:sizeRelV relativeFrom="page">
+              <wp14:pctHeight>0</wp14:pctHeight>
+            </wp14:sizeRelV>
+          </wp:anchor>
+        </w:drawing>
+      </w:r>
+    </w:p>
+    <w:p>
+      <w:pPr>
+        <w:pStyle w:val="ListParagraph"/>
+        <w:ind w:left="1080"/>
+        <w:rPr>
+          <w:b/>
+          <w:sz w:val="36"/>
+        </w:rPr>
+      </w:pPr>
+    </w:p>
+    <w:p>
+      <w:pPr>
+        <w:pStyle w:val="ListParagraph"/>
+        <w:ind w:left="1080"/>
+        <w:rPr>
+          <w:b/>
+          <w:sz w:val="36"/>
+        </w:rPr>
+      </w:pPr>
+    </w:p>
+    <w:p>
+      <w:pPr>
+        <w:pStyle w:val="ListParagraph"/>
+        <w:ind w:left="1080"/>
+        <w:rPr>
+          <w:b/>
+          <w:sz w:val="36"/>
+        </w:rPr>
+      </w:pPr>
+    </w:p>
+    <w:p>
+      <w:pPr>
+        <w:pStyle w:val="ListParagraph"/>
+        <w:ind w:left="1080"/>
+        <w:rPr>
+          <w:b/>
+          <w:sz w:val="36"/>
+        </w:rPr>
+      </w:pPr>
+    </w:p>
+    <w:p>
+      <w:pPr>
+        <w:pStyle w:val="ListParagraph"/>
+        <w:ind w:left="1080"/>
+        <w:rPr>
+          <w:b/>
+          <w:sz w:val="36"/>
+        </w:rPr>
+      </w:pPr>
+    </w:p>
+    <w:p>
+      <w:pPr>
+        <w:pStyle w:val="ListParagraph"/>
+        <w:ind w:left="1080"/>
+        <w:rPr>
+          <w:b/>
+          <w:sz w:val="36"/>
+        </w:rPr>
+      </w:pPr>
+    </w:p>
+    <w:p>
+      <w:pPr>
+        <w:pStyle w:val="ListParagraph"/>
+        <w:ind w:left="1080"/>
+        <w:rPr>
+          <w:b/>
+          <w:sz w:val="36"/>
+        </w:rPr>
+      </w:pPr>
+    </w:p>
+    <w:p>
+      <w:pPr>
+        <w:pStyle w:val="ListParagraph"/>
+        <w:ind w:left="1080"/>
+        <w:rPr>
+          <w:b/>
+          <w:sz w:val="36"/>
+        </w:rPr>
+      </w:pPr>
+    </w:p>
+    <w:p>
+      <w:pPr>
+        <w:pStyle w:val="ListParagraph"/>
+        <w:ind w:left="1080"/>
+        <w:rPr>
+          <w:b/>
+          <w:sz w:val="36"/>
+        </w:rPr>
+      </w:pPr>
+    </w:p>
+    <w:p>
+      <w:pPr>
+        <w:pStyle w:val="ListParagraph"/>
+        <w:ind w:left="1080"/>
+        <w:rPr>
+          <w:b/>
+          <w:sz w:val="36"/>
+        </w:rPr>
+      </w:pPr>
+    </w:p>
+    <w:p>
+      <w:pPr>
+        <w:rPr>
+          <w:b/>
+          <w:sz w:val="36"/>
+        </w:rPr>
+      </w:pPr>
+    </w:p>
+    <w:p>
+      <w:pPr>
+        <w:rPr>
+          <w:sz w:val="24"/>
+        </w:rPr>
+      </w:pPr>
+      <w:r>
+        <w:rPr>
+          <w:noProof/>
+          <w:lang w:eastAsia="en-CA"/>
+        </w:rPr>
+        <mc:AlternateContent>
+          <mc:Choice Requires="wps">
+            <w:drawing>
+              <wp:anchor distT="0" distB="0" distL="114300" distR="114300" simplePos="0" relativeHeight="251672576" behindDoc="0" locked="0" layoutInCell="1" allowOverlap="1" wp14:anchorId="5621221E" wp14:editId="5026ADA4">
+                <wp:simplePos x="0" y="0"/>
+                <wp:positionH relativeFrom="column">
+                  <wp:posOffset>-132131</wp:posOffset>
+                </wp:positionH>
+                <wp:positionV relativeFrom="paragraph">
+                  <wp:posOffset>79375</wp:posOffset>
+                </wp:positionV>
+                <wp:extent cx="490119" cy="0"/>
+                <wp:effectExtent l="0" t="133350" r="0" b="133350"/>
+                <wp:wrapNone/>
+                <wp:docPr id="3" name="Straight Arrow Connector 3"/>
+                <wp:cNvGraphicFramePr/>
+                <a:graphic xmlns:a="http://schemas.openxmlformats.org/drawingml/2006/main">
+                  <a:graphicData uri="http://schemas.microsoft.com/office/word/2010/wordprocessingShape">
+                    <wps:wsp>
+                      <wps:cNvCnPr/>
+                      <wps:spPr>
+                        <a:xfrm>
+                          <a:off x="0" y="0"/>
+                          <a:ext cx="490119" cy="0"/>
+                        </a:xfrm>
+                        <a:prstGeom prst="straightConnector1">
+                          <a:avLst/>
+                        </a:prstGeom>
+                        <a:ln w="28575">
+                          <a:tailEnd type="arrow"/>
+                        </a:ln>
+                      </wps:spPr>
+                      <wps:style>
+                        <a:lnRef idx="1">
+                          <a:schemeClr val="dk1"/>
+                        </a:lnRef>
+                        <a:fillRef idx="0">
+                          <a:schemeClr val="dk1"/>
+                        </a:fillRef>
+                        <a:effectRef idx="0">
+                          <a:schemeClr val="dk1"/>
+                        </a:effectRef>
+                        <a:fontRef idx="minor">
+                          <a:schemeClr val="tx1"/>
+                        </a:fontRef>
+                      </wps:style>
+                      <wps:bodyPr/>
+                    </wps:wsp>
+                  </a:graphicData>
+                </a:graphic>
+              </wp:anchor>
+            </w:drawing>
+          </mc:Choice>
+          <mc:Fallback>
+            <w:pict>
+              <v:shapetype id="_x0000_t32" coordsize="21600,21600" o:spt="32" o:oned="t" path="m,l21600,21600e" filled="f">
+                <v:path arrowok="t" fillok="f" o:connecttype="none"/>
+                <o:lock v:ext="edit" shapetype="t"/>
+              </v:shapetype>
+              <v:shape id="Straight Arrow Connector 3" o:spid="_x0000_s1026" type="#_x0000_t32" style="position:absolute;margin-left:-10.4pt;margin-top:6.25pt;width:38.6pt;height:0;z-index:251672576;visibility:visible;mso-wrap-style:square;mso-wrap-distance-left:9pt;mso-wrap-distance-top:0;mso-wrap-distance-right:9pt;mso-wrap-distance-bottom:0;mso-position-horizontal:absolute;mso-position-horizontal-relative:text;mso-position-vertical:absolute;mso-position-vertical-relative:text" o:gfxdata="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" strokecolor="black [3040]" strokeweight="2.25pt">
+                <v:stroke endarrow="open"/>
+              </v:shape>
+            </w:pict>
+          </mc:Fallback>
+        </mc:AlternateContent>
+      </w:r>
+      <w:r>
+        <w:rPr>
+          <w:sz w:val="24"/>
+        </w:rPr>
+        <w:tab/>
+        <w:t>(ROOT) [1:00 AM/PM] common-bin/collectdata.ksh</w:t>
+      </w:r>
+    </w:p>
+    <w:p>
+      <w:pPr>
+        <w:rPr>
+          <w:sz w:val="24"/>
+        </w:rPr>
+      </w:pPr>
+      <w:r>
+        <w:rPr>
+          <w:noProof/>
+          <w:lang w:eastAsia="en-CA"/>
+        </w:rPr>
+        <mc:AlternateContent>
+          <mc:Choice Requires="wps">
+            <w:drawing>
+              <wp:anchor distT="0" distB="0" distL="114300" distR="114300" simplePos="0" relativeHeight="251674624" behindDoc="0" locked="0" layoutInCell="1" allowOverlap="1" wp14:anchorId="76E05720" wp14:editId="177B4BB5">
+                <wp:simplePos x="0" y="0"/>
+                <wp:positionH relativeFrom="column">
+                  <wp:posOffset>-133350</wp:posOffset>
+                </wp:positionH>
+                <wp:positionV relativeFrom="paragraph">
+                  <wp:posOffset>100025</wp:posOffset>
+                </wp:positionV>
+                <wp:extent cx="489585" cy="0"/>
+                <wp:effectExtent l="0" t="133350" r="0" b="133350"/>
+                <wp:wrapNone/>
+                <wp:docPr id="6" name="Straight Arrow Connector 6"/>
+                <wp:cNvGraphicFramePr/>
+                <a:graphic xmlns:a="http://schemas.openxmlformats.org/drawingml/2006/main">
+                  <a:graphicData uri="http://schemas.microsoft.com/office/word/2010/wordprocessingShape">
+                    <wps:wsp>
+                      <wps:cNvCnPr/>
+                      <wps:spPr>
+                        <a:xfrm>
+                          <a:off x="0" y="0"/>
+                          <a:ext cx="489585" cy="0"/>
+                        </a:xfrm>
+                        <a:prstGeom prst="straightConnector1">
+                          <a:avLst/>
+                        </a:prstGeom>
+                        <a:ln w="28575">
+                          <a:tailEnd type="arrow"/>
+                        </a:ln>
+                      </wps:spPr>
+                      <wps:style>
+                        <a:lnRef idx="1">
+                          <a:schemeClr val="accent6"/>
+                        </a:lnRef>
+                        <a:fillRef idx="0">
+                          <a:schemeClr val="accent6"/>
+                        </a:fillRef>
+                        <a:effectRef idx="0">
+                          <a:schemeClr val="accent6"/>
+                        </a:effectRef>
+                        <a:fontRef idx="minor">
+                          <a:schemeClr val="tx1"/>
+                        </a:fontRef>
+                      </wps:style>
+                      <wps:bodyPr/>
+                    </wps:wsp>
+                  </a:graphicData>
+                </a:graphic>
+              </wp:anchor>
+            </w:drawing>
+          </mc:Choice>
+          <mc:Fallback>
+            <w:pict>
+              <v:shape id="Straight Arrow Connector 6" o:spid="_x0000_s1026" type="#_x0000_t32" style="position:absolute;margin-left:-10.5pt;margin-top:7.9pt;width:38.55pt;height:0;z-index:251674624;visibility:visible;mso-wrap-style:square;mso-wrap-distance-left:9pt;mso-wrap-distance-top:0;mso-wrap-distance-right:9pt;mso-wrap-distance-bottom:0;mso-position-horizontal:absolute;mso-position-horizontal-relative:text;mso-position-vertical:absolute;mso-position-vertical-relative:text" o:gfxdata="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" strokecolor="#f68c36 [3049]" strokeweight="2.25pt">
+                <v:stroke endarrow="open"/>
+              </v:shape>
+            </w:pict>
+          </mc:Fallback>
+        </mc:AlternateContent>
+      </w:r>
+      <w:r>
+        <w:rPr>
+          <w:sz w:val="24"/>
+        </w:rPr>
+        <w:tab/>
+        <w:t>(SYSCHECK) [1:30 AM/PM] local-bin/collectdata-local.ksh</w:t>
+      </w:r>
+    </w:p>
+    <w:p>
+      <w:pPr>
+        <w:rPr>
+          <w:noProof/>
+          <w:u w:val="single"/>
+          <w:lang w:eastAsia="en-CA"/>
+        </w:rPr>
+      </w:pPr>
+    </w:p>
+    <w:p>
+      <w:pPr>
+        <w:rPr>
+          <w:sz w:val="24"/>
+        </w:rPr>
+      </w:pPr>
+      <w:r>
+        <w:rPr>
+          <w:sz w:val="24"/>
+          <w:u w:val="single"/>
+        </w:rPr>
+        <w:t>Note:</w:t>
+      </w:r>
+      <w:r>
+        <w:rPr>
+          <w:sz w:val="24"/>
+        </w:rPr>
+        <w:t xml:space="preserve"> </w:t>
+      </w:r>
+    </w:p>
+    <w:p>
+      <w:pPr>
+        <w:rPr>
+          <w:sz w:val="24"/>
+        </w:rPr>
+      </w:pPr>
+      <w:r>
+        <w:rPr>
+          <w:sz w:val="24"/>
+        </w:rPr>
+        <w:t>folder</w:t>
+      </w:r>
+      <w:r>
+        <w:rPr>
+          <w:sz w:val="24"/>
+        </w:rPr>
+        <w:t xml:space="preserve"> being collected: common-data</w:t>
+      </w:r>
+    </w:p>
+    <w:p>
+      <w:pPr>
+        <w:rPr>
+          <w:color w:val="FF0000"/>
+          <w:sz w:val="24"/>
+        </w:rPr>
+      </w:pPr>
+      <w:r>
+        <w:rPr>
+          <w:noProof/>
+          <w:u w:val="single"/>
+          <w:lang w:eastAsia="en-CA"/>
+        </w:rPr>
+        <mc:AlternateContent>
+          <mc:Choice Requires="wps">
+            <w:drawing>
+              <wp:anchor distT="0" distB="0" distL="114300" distR="114300" simplePos="0" relativeHeight="251681792" behindDoc="0" locked="0" layoutInCell="1" allowOverlap="1" wp14:anchorId="7D98D5BB" wp14:editId="6B4C755F">
+                <wp:simplePos x="0" y="0"/>
+                <wp:positionH relativeFrom="column">
+                  <wp:posOffset>264</wp:posOffset>
+                </wp:positionH>
+                <wp:positionV relativeFrom="paragraph">
+                  <wp:posOffset>99695</wp:posOffset>
+                </wp:positionV>
+                <wp:extent cx="489585" cy="0"/>
+                <wp:effectExtent l="0" t="133350" r="0" b="133350"/>
+                <wp:wrapNone/>
+                <wp:docPr id="14" name="Straight Arrow Connector 14"/>
+                <wp:cNvGraphicFramePr/>
+                <a:graphic xmlns:a="http://schemas.openxmlformats.org/drawingml/2006/main">
+                  <a:graphicData uri="http://schemas.microsoft.com/office/word/2010/wordprocessingShape">
+                    <wps:wsp>
+                      <wps:cNvCnPr/>
+                      <wps:spPr>
+                        <a:xfrm>
+                          <a:off x="0" y="0"/>
+                          <a:ext cx="489585" cy="0"/>
+                        </a:xfrm>
+                        <a:prstGeom prst="straightConnector1">
+                          <a:avLst/>
+                        </a:prstGeom>
+                        <a:ln w="28575">
+                          <a:tailEnd type="arrow"/>
+                        </a:ln>
+                      </wps:spPr>
+                      <wps:style>
+                        <a:lnRef idx="1">
+                          <a:schemeClr val="accent6"/>
+                        </a:lnRef>
+                        <a:fillRef idx="0">
+                          <a:schemeClr val="accent6"/>
+                        </a:fillRef>
+                        <a:effectRef idx="0">
+                          <a:schemeClr val="accent6"/>
+                        </a:effectRef>
+                        <a:fontRef idx="minor">
+                          <a:schemeClr val="tx1"/>
+                        </a:fontRef>
+                      </wps:style>
+                      <wps:bodyPr/>
+                    </wps:wsp>
+                  </a:graphicData>
+                </a:graphic>
+              </wp:anchor>
+            </w:drawing>
+          </mc:Choice>
+          <mc:Fallback>
+            <w:pict>
+              <v:shape id="Straight Arrow Connector 14" o:spid="_x0000_s1026" type="#_x0000_t32" style="position:absolute;margin-left:0;margin-top:7.85pt;width:38.55pt;height:0;z-index:251681792;visibility:visible;mso-wrap-style:square;mso-wrap-distance-left:9pt;mso-wrap-distance-top:0;mso-wrap-distance-right:9pt;mso-wrap-distance-bottom:0;mso-position-horizontal:absolute;mso-position-horizontal-relative:text;mso-position-vertical:absolute;mso-position-vertical-relative:text" o:gfxdata="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" strokecolor="#f68c36 [3049]" strokeweight="2.25pt">
+                <v:stroke endarrow="open"/>
+              </v:shape>
+            </w:pict>
+          </mc:Fallback>
+        </mc:AlternateContent>
+      </w:r>
+      <w:r>
+        <w:rPr>
+          <w:sz w:val="24"/>
+        </w:rPr>
+        <w:tab/>
+        <w:t xml:space="preserve">  will collect all “</w:t>
+      </w:r>
+      <w:r>
+        <w:rPr>
+          <w:b/>
+          <w:sz w:val="24"/>
+        </w:rPr>
+        <w:t>common-data</w:t>
+      </w:r>
+      <w:r>
+        <w:rPr>
+          <w:sz w:val="24"/>
+        </w:rPr>
+        <w:t>” folders from all global zones and put it into “</w:t>
+      </w:r>
+      <w:r>
+        <w:rPr>
+          <w:b/>
+          <w:sz w:val="24"/>
+        </w:rPr>
+        <w:t>all-data</w:t>
+      </w:r>
+      <w:r>
+        <w:rPr>
+          <w:sz w:val="24"/>
+        </w:rPr>
+        <w:t xml:space="preserve">” folder in </w:t>
+      </w:r>
+      <w:r>
+        <w:rPr>
+          <w:color w:val="FF0000"/>
+          <w:sz w:val="24"/>
+        </w:rPr>
+        <w:t>Master</w:t>
+      </w:r>
+      <w:r>
+        <w:rPr>
+          <w:color w:val="FF0000"/>
+          <w:sz w:val="24"/>
+        </w:rPr>
+        <w:t>.</w:t>
+      </w:r>
+    </w:p>
+    <w:p>
+      <w:pPr>
+        <w:rPr>
+          <w:sz w:val="24"/>
+        </w:rPr>
+      </w:pPr>
+      <w:r>
+        <w:rPr>
+          <w:noProof/>
+          <w:u w:val="single"/>
+          <w:lang w:eastAsia="en-CA"/>
+        </w:rPr>
+        <mc:AlternateContent>
+          <mc:Choice Requires="wps">
+            <w:drawing>
+              <wp:anchor distT="0" distB="0" distL="114300" distR="114300" simplePos="0" relativeHeight="251683840" behindDoc="0" locked="0" layoutInCell="1" allowOverlap="1" wp14:anchorId="0B1F02B4" wp14:editId="3FB7746E">
+                <wp:simplePos x="0" y="0"/>
+                <wp:positionH relativeFrom="column">
+                  <wp:posOffset>264</wp:posOffset>
+                </wp:positionH>
+                <wp:positionV relativeFrom="paragraph">
+                  <wp:posOffset>99695</wp:posOffset>
+                </wp:positionV>
+                <wp:extent cx="489585" cy="0"/>
+                <wp:effectExtent l="0" t="133350" r="0" b="133350"/>
+                <wp:wrapNone/>
+                <wp:docPr id="16" name="Straight Arrow Connector 16"/>
+                <wp:cNvGraphicFramePr/>
+                <a:graphic xmlns:a="http://schemas.openxmlformats.org/drawingml/2006/main">
+                  <a:graphicData uri="http://schemas.microsoft.com/office/word/2010/wordprocessingShape">
+                    <wps:wsp>
+                      <wps:cNvCnPr/>
+                      <wps:spPr>
+                        <a:xfrm>
+                          <a:off x="0" y="0"/>
+                          <a:ext cx="489585" cy="0"/>
+                        </a:xfrm>
+                        <a:prstGeom prst="straightConnector1">
+                          <a:avLst/>
+                        </a:prstGeom>
+                        <a:ln w="28575">
+                          <a:tailEnd type="arrow"/>
+                        </a:ln>
+                      </wps:spPr>
+                      <wps:style>
+                        <a:lnRef idx="1">
+                          <a:schemeClr val="accent6"/>
+                        </a:lnRef>
+                        <a:fillRef idx="0">
+                          <a:schemeClr val="accent6"/>
+                        </a:fillRef>
+                        <a:effectRef idx="0">
+                          <a:schemeClr val="accent6"/>
+                        </a:effectRef>
+                        <a:fontRef idx="minor">
+                          <a:schemeClr val="tx1"/>
+                        </a:fontRef>
+                      </wps:style>
+                      <wps:bodyPr/>
+                    </wps:wsp>
+                  </a:graphicData>
+                </a:graphic>
+              </wp:anchor>
+            </w:drawing>
+          </mc:Choice>
+          <mc:Fallback>
+            <w:pict>
+              <v:shape id="Straight Arrow Connector 16" o:spid="_x0000_s1026" type="#_x0000_t32" style="position:absolute;margin-left:0;margin-top:7.85pt;width:38.55pt;height:0;z-index:251683840;visibility:visible;mso-wrap-style:square;mso-wrap-distance-left:9pt;mso-wrap-distance-top:0;mso-wrap-distance-right:9pt;mso-wrap-distance-bottom:0;mso-position-horizontal:absolute;mso-position-horizontal-relative:text;mso-position-vertical:absolute;mso-position-vertical-relative:text" o:gfxdata="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" strokecolor="#f68c36 [3049]" strokeweight="2.25pt">
+                <v:stroke endarrow="open"/>
+              </v:shape>
+            </w:pict>
+          </mc:Fallback>
+        </mc:AlternateContent>
+      </w:r>
+      <w:r>
+        <w:rPr>
+          <w:sz w:val="24"/>
+        </w:rPr>
+        <w:tab/>
+        <w:t xml:space="preserve">  will </w:t>
+      </w:r>
+      <w:r>
+        <w:rPr>
+          <w:sz w:val="24"/>
+        </w:rPr>
+        <w:t>use all_dev, all_mgt, all_prod, all_uat lists as targets to collect data from. All these lists are currently stored in /opt/fundserv/syscheck/local-etc.</w:t>
+      </w:r>
+    </w:p>
+    <w:p>
+      <w:pPr>
+        <w:rPr>
+          <w:sz w:val="24"/>
+        </w:rPr>
+      </w:pPr>
+      <w:r>
+        <w:rPr>
+          <w:i/>
+          <w:sz w:val="24"/>
+        </w:rPr>
+        <w:t>‘hostname’</w:t>
+      </w:r>
+      <w:r>
+        <w:rPr>
+          <w:sz w:val="24"/>
+        </w:rPr>
+        <w:t>-all.zones will be generated by collectdata.ksh and collectdata-local.ksh</w:t>
+      </w:r>
+      <w:r>
+        <w:rPr>
+          <w:sz w:val="24"/>
+        </w:rPr>
+        <w:t xml:space="preserve"> for global hosts.</w:t>
+      </w:r>
+    </w:p>
+    <w:p>
+      <w:pPr>
+        <w:rPr>
+          <w:sz w:val="24"/>
+        </w:rPr>
+      </w:pPr>
+    </w:p>
+    <w:p>
+      <w:pPr>
+        <w:pStyle w:val="ListParagraph"/>
+        <w:numPr>
+          <w:ilvl w:val="0"/>
+          <w:numId w:val="2"/>
+        </w:numPr>
+        <w:rPr>
+          <w:b/>
+          <w:sz w:val="36"/>
+        </w:rPr>
+      </w:pPr>
+      <w:r>
+        <w:rPr>
+          <w:b/>
+          <w:sz w:val="28"/>
+        </w:rPr>
+        <w:t>Propagate files</w:t>
+      </w:r>
+    </w:p>
+    <w:p>
+      <w:pPr>
+        <w:pStyle w:val="ListParagraph"/>
+        <w:ind w:left="1080"/>
+        <w:rPr>
+          <w:b/>
+          <w:sz w:val="28"/>
+        </w:rPr>
+      </w:pPr>
+      <w:r>
+        <w:rPr>
+          <w:noProof/>
+          <w:lang w:eastAsia="en-CA"/>
+        </w:rPr>
+        <w:drawing>
+          <wp:anchor distT="0" distB="0" distL="114300" distR="114300" simplePos="0" relativeHeight="251675648" behindDoc="1" locked="0" layoutInCell="1" allowOverlap="1" wp14:anchorId="44240F79" wp14:editId="36726C66">
+            <wp:simplePos x="0" y="0"/>
+            <wp:positionH relativeFrom="column">
+              <wp:posOffset>41910</wp:posOffset>
+            </wp:positionH>
+            <wp:positionV relativeFrom="paragraph">
+              <wp:posOffset>189865</wp:posOffset>
+            </wp:positionV>
+            <wp:extent cx="5943600" cy="4457700"/>
+            <wp:effectExtent l="0" t="0" r="0" b="0"/>
+            <wp:wrapNone/>
+            <wp:docPr id="11" name="Picture 11"/>
+            <wp:cNvGraphicFramePr>
+              <a:graphicFrameLocks xmlns:a="http://schemas.openxmlformats.org/drawingml/2006/main" noChangeAspect="1"/>
+            </wp:cNvGraphicFramePr>
+            <a:graphic xmlns:a="http://schemas.openxmlformats.org/drawingml/2006/main">
+              <a:graphicData uri="http://schemas.openxmlformats.org/drawingml/2006/picture">
+                <pic:pic xmlns:pic="http://schemas.openxmlformats.org/drawingml/2006/picture">
+                  <pic:nvPicPr>
+                    <pic:cNvPr id="0" name="Propagate files.jpg"/>
+                    <pic:cNvPicPr/>
+                  </pic:nvPicPr>
+                  <pic:blipFill>
+                    <a:blip r:embed="rId9">
+                      <a:extLst>
+                        <a:ext uri="{28A0092B-C50C-407E-A947-70E740481C1C}">
+                          <a14:useLocalDpi xmlns:a14="http://schemas.microsoft.com/office/drawing/2010/main" val="0"/>
+                        </a:ext>
+                      </a:extLst>
+                    </a:blip>
+                    <a:stretch>
+                      <a:fillRect/>
+                    </a:stretch>
+                  </pic:blipFill>
+                  <pic:spPr>
+                    <a:xfrm>
+                      <a:off x="0" y="0"/>
+                      <a:ext cx="5943600" cy="4457700"/>
+                    </a:xfrm>
+                    <a:prstGeom prst="rect">
+                      <a:avLst/>
+                    </a:prstGeom>
+                  </pic:spPr>
+                </pic:pic>
+              </a:graphicData>
+            </a:graphic>
+            <wp14:sizeRelH relativeFrom="page">
+              <wp14:pctWidth>0</wp14:pctWidth>
+            </wp14:sizeRelH>
+            <wp14:sizeRelV relativeFrom="page">
+              <wp14:pctHeight>0</wp14:pctHeight>
+            </wp14:sizeRelV>
+          </wp:anchor>
+        </w:drawing>
+      </w:r>
+    </w:p>
+    <w:p>
+      <w:pPr>
+        <w:pStyle w:val="ListParagraph"/>
+        <w:ind w:left="1080"/>
+        <w:rPr>
+          <w:b/>
+          <w:sz w:val="28"/>
+        </w:rPr>
+      </w:pPr>
+    </w:p>
+    <w:p>
+      <w:pPr>
+        <w:pStyle w:val="ListParagraph"/>
+        <w:tabs>
+          <w:tab w:val="left" w:pos="4687"/>
+        </w:tabs>
+        <w:ind w:left="1080"/>
+        <w:rPr>
+          <w:b/>
+          <w:sz w:val="36"/>
+        </w:rPr>
+      </w:pPr>
+    </w:p>
+    <w:p>
+      <w:pPr>
+        <w:pStyle w:val="ListParagraph"/>
+        <w:tabs>
+          <w:tab w:val="left" w:pos="4687"/>
+        </w:tabs>
+        <w:ind w:left="1080"/>
+        <w:rPr>
+          <w:b/>
+          <w:sz w:val="36"/>
+        </w:rPr>
+      </w:pPr>
+    </w:p>
+    <w:p>
+      <w:pPr>
+        <w:pStyle w:val="ListParagraph"/>
+        <w:tabs>
+          <w:tab w:val="left" w:pos="4687"/>
+        </w:tabs>
+        <w:ind w:left="1080"/>
+        <w:rPr>
+          <w:b/>
+          <w:sz w:val="36"/>
+        </w:rPr>
+      </w:pPr>
+    </w:p>
+    <w:p>
+      <w:pPr>
+        <w:pStyle w:val="ListParagraph"/>
+        <w:tabs>
+          <w:tab w:val="left" w:pos="4687"/>
+        </w:tabs>
+        <w:ind w:left="1080"/>
+        <w:rPr>
+          <w:b/>
+          <w:sz w:val="36"/>
+        </w:rPr>
+      </w:pPr>
+    </w:p>
+    <w:p>
+      <w:pPr>
+        <w:pStyle w:val="ListParagraph"/>
+        <w:tabs>
+          <w:tab w:val="left" w:pos="4687"/>
+        </w:tabs>
+        <w:ind w:left="1080"/>
+        <w:rPr>
+          <w:b/>
+          <w:sz w:val="36"/>
+        </w:rPr>
+      </w:pPr>
+    </w:p>
+    <w:p>
+      <w:pPr>
+        <w:pStyle w:val="ListParagraph"/>
+        <w:tabs>
+          <w:tab w:val="left" w:pos="4687"/>
+        </w:tabs>
+        <w:ind w:left="1080"/>
+        <w:rPr>
+          <w:b/>
+          <w:sz w:val="36"/>
+        </w:rPr>
+      </w:pPr>
+    </w:p>
+    <w:p>
+      <w:pPr>
+        <w:pStyle w:val="ListParagraph"/>
+        <w:tabs>
+          <w:tab w:val="left" w:pos="4687"/>
+        </w:tabs>
+        <w:ind w:left="1080"/>
+        <w:rPr>
+          <w:b/>
+          <w:sz w:val="36"/>
+        </w:rPr>
+      </w:pPr>
+    </w:p>
+    <w:p>
+      <w:pPr>
+        <w:pStyle w:val="ListParagraph"/>
+        <w:tabs>
+          <w:tab w:val="left" w:pos="4687"/>
+        </w:tabs>
+        <w:ind w:left="1080"/>
+        <w:rPr>
+          <w:b/>
+          <w:sz w:val="36"/>
+        </w:rPr>
+      </w:pPr>
+    </w:p>
+    <w:p>
+      <w:pPr>
+        <w:pStyle w:val="ListParagraph"/>
+        <w:tabs>
+          <w:tab w:val="left" w:pos="4687"/>
+        </w:tabs>
+        <w:ind w:left="1080"/>
+        <w:rPr>
+          <w:b/>
+          <w:sz w:val="36"/>
+        </w:rPr>
+      </w:pPr>
+    </w:p>
+    <w:p>
+      <w:pPr>
+        <w:pStyle w:val="ListParagraph"/>
+        <w:tabs>
+          <w:tab w:val="left" w:pos="4687"/>
+        </w:tabs>
+        <w:ind w:left="1080"/>
+        <w:rPr>
+          <w:b/>
+          <w:sz w:val="36"/>
+        </w:rPr>
+      </w:pPr>
+    </w:p>
+    <w:p>
+      <w:pPr>
+        <w:pStyle w:val="ListParagraph"/>
+        <w:tabs>
+          <w:tab w:val="left" w:pos="4687"/>
+        </w:tabs>
+        <w:ind w:left="1080"/>
+        <w:rPr>
+          <w:b/>
+          <w:sz w:val="36"/>
+        </w:rPr>
+      </w:pPr>
+    </w:p>
+    <w:p>
+      <w:pPr>
+        <w:rPr>
+          <w:sz w:val="24"/>
+        </w:rPr>
+      </w:pPr>
+      <w:r>
+        <w:rPr>
+          <w:noProof/>
+          <w:lang w:eastAsia="en-CA"/>
+        </w:rPr>
+        <mc:AlternateContent>
+          <mc:Choice Requires="wps">
+            <w:drawing>
+              <wp:anchor distT="0" distB="0" distL="114300" distR="114300" simplePos="0" relativeHeight="251677696" behindDoc="0" locked="0" layoutInCell="1" allowOverlap="1" wp14:anchorId="05640D02" wp14:editId="6A53C8A3">
+                <wp:simplePos x="0" y="0"/>
+                <wp:positionH relativeFrom="column">
+                  <wp:posOffset>-132131</wp:posOffset>
+                </wp:positionH>
+                <wp:positionV relativeFrom="paragraph">
+                  <wp:posOffset>79375</wp:posOffset>
+                </wp:positionV>
+                <wp:extent cx="490119" cy="0"/>
+                <wp:effectExtent l="0" t="133350" r="0" b="133350"/>
+                <wp:wrapNone/>
+                <wp:docPr id="12" name="Straight Arrow Connector 12"/>
+                <wp:cNvGraphicFramePr/>
+                <a:graphic xmlns:a="http://schemas.openxmlformats.org/drawingml/2006/main">
+                  <a:graphicData uri="http://schemas.microsoft.com/office/word/2010/wordprocessingShape">
+                    <wps:wsp>
+                      <wps:cNvCnPr/>
+                      <wps:spPr>
+                        <a:xfrm>
+                          <a:off x="0" y="0"/>
+                          <a:ext cx="490119" cy="0"/>
+                        </a:xfrm>
+                        <a:prstGeom prst="straightConnector1">
+                          <a:avLst/>
+                        </a:prstGeom>
+                        <a:ln w="28575">
+                          <a:solidFill>
+                            <a:schemeClr val="accent2">
+                              <a:lumMod val="50000"/>
+                            </a:schemeClr>
+                          </a:solidFill>
+                          <a:tailEnd type="arrow"/>
+                        </a:ln>
+                      </wps:spPr>
+                      <wps:style>
+                        <a:lnRef idx="1">
+                          <a:schemeClr val="dk1"/>
+                        </a:lnRef>
+                        <a:fillRef idx="0">
+                          <a:schemeClr val="dk1"/>
+                        </a:fillRef>
+                        <a:effectRef idx="0">
+                          <a:schemeClr val="dk1"/>
+                        </a:effectRef>
+                        <a:fontRef idx="minor">
+                          <a:schemeClr val="tx1"/>
+                        </a:fontRef>
+                      </wps:style>
+                      <wps:bodyPr/>
+                    </wps:wsp>
+                  </a:graphicData>
+                </a:graphic>
+              </wp:anchor>
+            </w:drawing>
+          </mc:Choice>
+          <mc:Fallback>
+            <w:pict>
+              <v:shape id="Straight Arrow Connector 12" o:spid="_x0000_s1026" type="#_x0000_t32" style="position:absolute;margin-left:-10.4pt;margin-top:6.25pt;width:38.6pt;height:0;z-index:251677696;visibility:visible;mso-wrap-style:square;mso-wrap-distance-left:9pt;mso-wrap-distance-top:0;mso-wrap-distance-right:9pt;mso-wrap-distance-bottom:0;mso-position-horizontal:absolute;mso-position-horizontal-relative:text;mso-position-vertical:absolute;mso-position-vertical-relative:text" o:gfxdata="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" strokecolor="#622423 [1605]" strokeweight="2.25pt">
+                <v:stroke endarrow="open"/>
+              </v:shape>
+            </w:pict>
+          </mc:Fallback>
+        </mc:AlternateContent>
+      </w:r>
+      <w:r>
+        <w:rPr>
+          <w:sz w:val="24"/>
+        </w:rPr>
+        <w:tab/>
+        <w:t>(</w:t>
+      </w:r>
+      <w:r>
+        <w:rPr>
+          <w:sz w:val="24"/>
+        </w:rPr>
+        <w:t>SYSCHECK</w:t>
+      </w:r>
+      <w:r>
+        <w:rPr>
+          <w:sz w:val="24"/>
+        </w:rPr>
+        <w:t>) [</w:t>
+      </w:r>
+      <w:r>
+        <w:rPr>
+          <w:sz w:val="24"/>
+        </w:rPr>
+        <w:t>3:45</w:t>
+      </w:r>
+      <w:r>
+        <w:rPr>
+          <w:sz w:val="24"/>
+        </w:rPr>
+        <w:t xml:space="preserve"> AM/PM] </w:t>
+      </w:r>
+      <w:r>
+        <w:rPr>
+          <w:sz w:val="24"/>
+        </w:rPr>
+        <w:t>local</w:t>
+      </w:r>
+      <w:r>
+        <w:rPr>
+          <w:sz w:val="24"/>
+        </w:rPr>
+        <w:t>-bin/</w:t>
+      </w:r>
+      <w:r>
+        <w:rPr>
+          <w:sz w:val="24"/>
+        </w:rPr>
+        <w:t>rsyncwrapper-local</w:t>
+      </w:r>
+      <w:r>
+        <w:rPr>
+          <w:sz w:val="24"/>
+        </w:rPr>
+        <w:t>.ksh</w:t>
+      </w:r>
+    </w:p>
+    <w:p>
+      <w:pPr>
+        <w:rPr>
+          <w:sz w:val="24"/>
+        </w:rPr>
+      </w:pPr>
+      <w:r>
+        <w:rPr>
+          <w:noProof/>
+          <w:lang w:eastAsia="en-CA"/>
+        </w:rPr>
+        <mc:AlternateContent>
+          <mc:Choice Requires="wps">
+            <w:drawing>
+              <wp:anchor distT="0" distB="0" distL="114300" distR="114300" simplePos="0" relativeHeight="251679744" behindDoc="0" locked="0" layoutInCell="1" allowOverlap="1" wp14:anchorId="2B44F6EC" wp14:editId="0FC1902F">
+                <wp:simplePos x="0" y="0"/>
+                <wp:positionH relativeFrom="column">
+                  <wp:posOffset>-132131</wp:posOffset>
+                </wp:positionH>
+                <wp:positionV relativeFrom="paragraph">
+                  <wp:posOffset>79375</wp:posOffset>
+                </wp:positionV>
+                <wp:extent cx="490119" cy="0"/>
+                <wp:effectExtent l="0" t="133350" r="0" b="133350"/>
+                <wp:wrapNone/>
+                <wp:docPr id="13" name="Straight Arrow Connector 13"/>
+                <wp:cNvGraphicFramePr/>
+                <a:graphic xmlns:a="http://schemas.openxmlformats.org/drawingml/2006/main">
+                  <a:graphicData uri="http://schemas.microsoft.com/office/word/2010/wordprocessingShape">
+                    <wps:wsp>
+                      <wps:cNvCnPr/>
+                      <wps:spPr>
+                        <a:xfrm>
+                          <a:off x="0" y="0"/>
+                          <a:ext cx="490119" cy="0"/>
+                        </a:xfrm>
+                        <a:prstGeom prst="straightConnector1">
+                          <a:avLst/>
+                        </a:prstGeom>
+                        <a:ln w="28575">
+                          <a:tailEnd type="arrow"/>
+                        </a:ln>
+                      </wps:spPr>
+                      <wps:style>
+                        <a:lnRef idx="1">
+                          <a:schemeClr val="accent5"/>
+                        </a:lnRef>
+                        <a:fillRef idx="0">
+                          <a:schemeClr val="accent5"/>
+                        </a:fillRef>
+                        <a:effectRef idx="0">
+                          <a:schemeClr val="accent5"/>
+                        </a:effectRef>
+                        <a:fontRef idx="minor">
+                          <a:schemeClr val="tx1"/>
+                        </a:fontRef>
+                      </wps:style>
+                      <wps:bodyPr/>
+                    </wps:wsp>
+                  </a:graphicData>
+                </a:graphic>
+              </wp:anchor>
+            </w:drawing>
+          </mc:Choice>
+          <mc:Fallback>
+            <w:pict>
+              <v:shape id="Straight Arrow Connector 13" o:spid="_x0000_s1026" type="#_x0000_t32" style="position:absolute;margin-left:-10.4pt;margin-top:6.25pt;width:38.6pt;height:0;z-index:251679744;visibility:visible;mso-wrap-style:square;mso-wrap-distance-left:9pt;mso-wrap-distance-top:0;mso-wrap-distance-right:9pt;mso-wrap-distance-bottom:0;mso-position-horizontal:absolute;mso-position-horizontal-relative:text;mso-position-vertical:absolute;mso-position-vertical-relative:text" o:gfxdata="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" strokecolor="#40a7c2 [3048]" strokeweight="2.25pt">
+                <v:stroke endarrow="open"/>
+              </v:shape>
+            </w:pict>
+          </mc:Fallback>
+        </mc:AlternateContent>
+      </w:r>
+      <w:r>
+        <w:rPr>
+          <w:sz w:val="24"/>
+        </w:rPr>
+        <w:tab/>
+        <w:t>(</w:t>
+      </w:r>
+      <w:r>
+        <w:rPr>
+          <w:sz w:val="24"/>
+        </w:rPr>
+        <w:t>ROOT</w:t>
+      </w:r>
+      <w:r>
+        <w:rPr>
+          <w:sz w:val="24"/>
+        </w:rPr>
+        <w:t>) [</w:t>
+      </w:r>
+      <w:r>
+        <w:rPr>
+          <w:sz w:val="24"/>
+        </w:rPr>
+        <w:t>4</w:t>
+      </w:r>
+      <w:r>
+        <w:rPr>
+          <w:sz w:val="24"/>
+        </w:rPr>
+        <w:t>:00 AM/PM] common-bin/</w:t>
+      </w:r>
+      <w:r>
+        <w:rPr>
+          <w:sz w:val="24"/>
+        </w:rPr>
+        <w:t>rsyncwrapper</w:t>
+      </w:r>
+      <w:r>
+        <w:rPr>
+          <w:sz w:val="24"/>
+        </w:rPr>
+        <w:t>.ksh</w:t>
+      </w:r>
+    </w:p>
+    <w:p>
+      <w:pPr>
+        <w:rPr>
+          <w:sz w:val="24"/>
+          <w:u w:val="single"/>
+        </w:rPr>
+      </w:pPr>
+    </w:p>
+    <w:p>
+      <w:pPr>
+        <w:rPr>
+          <w:sz w:val="24"/>
+        </w:rPr>
+      </w:pPr>
+      <w:r>
+        <w:rPr>
+          <w:sz w:val="24"/>
+          <w:u w:val="single"/>
+        </w:rPr>
+        <w:t>Note:</w:t>
+      </w:r>
+      <w:r>
+        <w:rPr>
+          <w:sz w:val="24"/>
+        </w:rPr>
+        <w:t xml:space="preserve"> </w:t>
+      </w:r>
+    </w:p>
+    <w:p>
+      <w:pPr>
+        <w:rPr>
+          <w:sz w:val="24"/>
+        </w:rPr>
+      </w:pPr>
+      <w:r>
+        <w:rPr>
+          <w:sz w:val="24"/>
+        </w:rPr>
+        <w:t>folder bei</w:t>
+      </w:r>
+      <w:r>
+        <w:rPr>
+          <w:sz w:val="24"/>
+        </w:rPr>
+        <w:t>ng propagated: common-bin</w:t>
+      </w:r>
+    </w:p>
+    <w:p>
+      <w:pPr>
+        <w:rPr>
+          <w:sz w:val="24"/>
+        </w:rPr>
+      </w:pPr>
+      <w:r>
+        <w:rPr>
+          <w:noProof/>
+          <w:lang w:eastAsia="en-CA"/>
+        </w:rPr>
+        <mc:AlternateContent>
+          <mc:Choice Requires="wps">
+            <w:drawing>
+              <wp:anchor distT="0" distB="0" distL="114300" distR="114300" simplePos="0" relativeHeight="251685888" behindDoc="0" locked="0" layoutInCell="1" allowOverlap="1" wp14:anchorId="12B29B2D" wp14:editId="68F7C0E5">
+                <wp:simplePos x="0" y="0"/>
+                <wp:positionH relativeFrom="column">
+                  <wp:posOffset>11694</wp:posOffset>
+                </wp:positionH>
+                <wp:positionV relativeFrom="paragraph">
+                  <wp:posOffset>106045</wp:posOffset>
+                </wp:positionV>
+                <wp:extent cx="489585" cy="0"/>
+                <wp:effectExtent l="0" t="133350" r="0" b="133350"/>
+                <wp:wrapNone/>
+                <wp:docPr id="17" name="Straight Arrow Connector 17"/>
+                <wp:cNvGraphicFramePr/>
+                <a:graphic xmlns:a="http://schemas.openxmlformats.org/drawingml/2006/main">
+                  <a:graphicData uri="http://schemas.microsoft.com/office/word/2010/wordprocessingShape">
+                    <wps:wsp>
+                      <wps:cNvCnPr/>
+                      <wps:spPr>
+                        <a:xfrm>
+                          <a:off x="0" y="0"/>
+                          <a:ext cx="489585" cy="0"/>
+                        </a:xfrm>
+                        <a:prstGeom prst="straightConnector1">
+                          <a:avLst/>
+                        </a:prstGeom>
+                        <a:ln w="28575">
+                          <a:solidFill>
+                            <a:schemeClr val="accent2">
+                              <a:lumMod val="50000"/>
+                            </a:schemeClr>
+                          </a:solidFill>
+                          <a:tailEnd type="arrow"/>
+                        </a:ln>
+                      </wps:spPr>
+                      <wps:style>
+                        <a:lnRef idx="1">
+                          <a:schemeClr val="dk1"/>
+                        </a:lnRef>
+                        <a:fillRef idx="0">
+                          <a:schemeClr val="dk1"/>
+                        </a:fillRef>
+                        <a:effectRef idx="0">
+                          <a:schemeClr val="dk1"/>
+                        </a:effectRef>
+                        <a:fontRef idx="minor">
+                          <a:schemeClr val="tx1"/>
+                        </a:fontRef>
+                      </wps:style>
+                      <wps:bodyPr/>
+                    </wps:wsp>
+                  </a:graphicData>
+                </a:graphic>
+              </wp:anchor>
+            </w:drawing>
+          </mc:Choice>
+          <mc:Fallback>
+            <w:pict>
+              <v:shape id="Straight Arrow Connector 17" o:spid="_x0000_s1026" type="#_x0000_t32" style="position:absolute;margin-left:.9pt;margin-top:8.35pt;width:38.55pt;height:0;z-index:251685888;visibility:visible;mso-wrap-style:square;mso-wrap-distance-left:9pt;mso-wrap-distance-top:0;mso-wrap-distance-right:9pt;mso-wrap-distance-bottom:0;mso-position-horizontal:absolute;mso-position-horizontal-relative:text;mso-position-vertical:absolute;mso-position-vertical-relative:text" o:gfxdata="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" strokecolor="#622423 [1605]" strokeweight="2.25pt">
+                <v:stroke endarrow="open"/>
+              </v:shape>
+            </w:pict>
+          </mc:Fallback>
+        </mc:AlternateContent>
+      </w:r>
+      <w:r>
+        <w:rPr>
+          <w:sz w:val="24"/>
+        </w:rPr>
+        <w:tab/>
+        <w:t xml:space="preserve">  will use all_dev, all_mgt, all_prod, all_uat lists as targets to</w:t>
+      </w:r>
+      <w:r>
+        <w:rPr>
+          <w:sz w:val="24"/>
+        </w:rPr>
+        <w:t xml:space="preserve"> propagate</w:t>
+      </w:r>
+      <w:r>
+        <w:rPr>
+          <w:sz w:val="24"/>
+        </w:rPr>
+        <w:t>. All these lists are currently stored in /opt/fundserv/syscheck/local-etc</w:t>
+      </w:r>
+      <w:r>
+        <w:rPr>
+          <w:sz w:val="24"/>
+        </w:rPr>
+        <w:t>.</w:t>
+      </w:r>
+    </w:p>
+    <w:p>
+      <w:pPr>
+        <w:rPr>
+          <w:sz w:val="24"/>
+        </w:rPr>
+      </w:pPr>
+      <w:r>
+        <w:rPr>
+          <w:i/>
+          <w:sz w:val="24"/>
+        </w:rPr>
+        <w:t>‘hostname’</w:t>
+      </w:r>
+      <w:r>
+        <w:rPr>
+          <w:sz w:val="24"/>
+        </w:rPr>
+        <w:t>-all.zones</w:t>
+      </w:r>
+      <w:r>
+        <w:rPr>
+          <w:sz w:val="24"/>
+        </w:rPr>
+        <w:t xml:space="preserve"> </w:t>
+      </w:r>
+      <w:r>
+        <w:rPr>
+          <w:sz w:val="24"/>
+        </w:rPr>
+        <w:t>generated by collectdata.ksh and collectdata-local.ksh</w:t>
+      </w:r>
+      <w:r>
+        <w:rPr>
+          <w:sz w:val="24"/>
+        </w:rPr>
+        <w:t xml:space="preserve"> will be used as target hosts for propagation</w:t>
+      </w:r>
+      <w:r>
+        <w:rPr>
+          <w:sz w:val="24"/>
+        </w:rPr>
+        <w:t xml:space="preserve"> in global hosts.</w:t>
+      </w:r>
+    </w:p>
+    <w:p>
+      <w:pPr>
+        <w:tabs>
+          <w:tab w:val="left" w:pos="4687"/>
+        </w:tabs>
+        <w:rPr>
+          <w:b/>
+          <w:sz w:val="36"/>
+        </w:rPr>
+      </w:pPr>
+      <w:bookmarkStart w:id="0" w:name="_GoBack"/>
+      <w:bookmarkEnd w:id="0"/>
+      <w:r>
+        <w:rPr>
+          <w:b/>
+          <w:sz w:val="36"/>
+        </w:rPr>
+        <w:tab/>
       </w:r>
     </w:p>
     <w:p>
@@ -2006,33 +3353,14 @@
         <w:rPr>
           <w:sz w:val="24"/>
         </w:rPr>
-        <w:t xml:space="preserve">Generate </w:t>
-      </w:r>
-      <w:r>
-        <w:rPr>
-          <w:sz w:val="24"/>
-        </w:rPr>
-        <w:t>VX</w:t>
-      </w:r>
-      <w:r>
-        <w:rPr>
-          <w:sz w:val="24"/>
-        </w:rPr>
-        <w:t>Report.txt (</w:t>
+        <w:t>Generate VXReport.txt (</w:t>
       </w:r>
       <w:r>
         <w:rPr>
           <w:color w:val="E36C0A" w:themeColor="accent6" w:themeShade="BF"/>
           <w:sz w:val="24"/>
         </w:rPr>
-        <w:t>collectVX</w:t>
-      </w:r>
-      <w:r>
-        <w:rPr>
-          <w:color w:val="E36C0A" w:themeColor="accent6" w:themeShade="BF"/>
-          <w:sz w:val="24"/>
-        </w:rPr>
-        <w:t>info.ksh</w:t>
+        <w:t>collectVXinfo.ksh</w:t>
       </w:r>
       <w:r>
         <w:rPr>
@@ -2159,7 +3487,7 @@
         </w:rPr>
         <w:t xml:space="preserve">link: </w:t>
       </w:r>
-      <w:hyperlink r:id="rId8" w:history="1">
+      <w:hyperlink r:id="rId10" w:history="1">
         <w:r>
           <w:rPr>
             <w:rStyle w:val="Hyperlink"/>
@@ -2232,7 +3560,7 @@
                     <pic:cNvPicPr/>
                   </pic:nvPicPr>
                   <pic:blipFill>
-                    <a:blip r:embed="rId9" cstate="print">
+                    <a:blip r:embed="rId11" cstate="print">
                       <a:extLst>
                         <a:ext uri="{28A0092B-C50C-407E-A947-70E740481C1C}">
                           <a14:useLocalDpi xmlns:a14="http://schemas.microsoft.com/office/drawing/2010/main" val="0"/>
@@ -2503,14 +3831,7 @@
           <w:sz w:val="24"/>
           <w:szCs w:val="24"/>
         </w:rPr>
-        <w:t xml:space="preserve">path on syscheck: </w:t>
-      </w:r>
-      <w:r>
-        <w:rPr>
-          <w:sz w:val="24"/>
-          <w:szCs w:val="24"/>
-        </w:rPr>
-        <w:t>/opt/fundserv/syscheck/webcontent/listMatching/exception/ExceptionFile</w:t>
+        <w:t>path on syscheck: /opt/fundserv/syscheck/webcontent/listMatching/exception/ExceptionFile</w:t>
       </w:r>
     </w:p>
     <w:p>
@@ -2529,7 +3850,7 @@
         </w:rPr>
         <w:t xml:space="preserve">link: </w:t>
       </w:r>
-      <w:hyperlink r:id="rId10" w:history="1">
+      <w:hyperlink r:id="rId12" w:history="1">
         <w:r>
           <w:rPr>
             <w:rStyle w:val="Hyperlink"/>
@@ -2585,7 +3906,7 @@
                     <pic:cNvPicPr/>
                   </pic:nvPicPr>
                   <pic:blipFill>
-                    <a:blip r:embed="rId11" cstate="print">
+                    <a:blip r:embed="rId13" cstate="print">
                       <a:extLst>
                         <a:ext uri="{28A0092B-C50C-407E-A947-70E740481C1C}">
                           <a14:useLocalDpi xmlns:a14="http://schemas.microsoft.com/office/drawing/2010/main" val="0"/>
@@ -2792,14 +4113,7 @@
           <w:sz w:val="24"/>
           <w:szCs w:val="24"/>
         </w:rPr>
-        <w:t>/opt/fundserv/syscheck/webcontent/listMatching/</w:t>
-      </w:r>
-      <w:r>
-        <w:rPr>
-          <w:sz w:val="24"/>
-          <w:szCs w:val="24"/>
-        </w:rPr>
-        <w:t>totals/Master</w:t>
+        <w:t>/opt/fundserv/syscheck/webcontent/listMatching/totals/Master</w:t>
       </w:r>
     </w:p>
     <w:p>
@@ -2818,30 +4132,14 @@
         </w:rPr>
         <w:t xml:space="preserve">link: </w:t>
       </w:r>
-      <w:hyperlink r:id="rId12" w:history="1">
+      <w:hyperlink r:id="rId14" w:history="1">
         <w:r>
           <w:rPr>
             <w:rStyle w:val="Hyperlink"/>
             <w:sz w:val="24"/>
             <w:szCs w:val="24"/>
           </w:rPr>
-          <w:t>http://opsportal/listMatching/totals/</w:t>
-        </w:r>
-        <w:r>
-          <w:rPr>
-            <w:rStyle w:val="Hyperlink"/>
-            <w:sz w:val="24"/>
-            <w:szCs w:val="24"/>
-          </w:rPr>
-          <w:t>M</w:t>
-        </w:r>
-        <w:r>
-          <w:rPr>
-            <w:rStyle w:val="Hyperlink"/>
-            <w:sz w:val="24"/>
-            <w:szCs w:val="24"/>
-          </w:rPr>
-          <w:t>aster</w:t>
+          <w:t>http://opsportal/listMatching/totals/Master</w:t>
         </w:r>
       </w:hyperlink>
       <w:r>
@@ -2958,7 +4256,7 @@
                     <pic:cNvPicPr/>
                   </pic:nvPicPr>
                   <pic:blipFill>
-                    <a:blip r:embed="rId13">
+                    <a:blip r:embed="rId15">
                       <a:extLst>
                         <a:ext uri="{28A0092B-C50C-407E-A947-70E740481C1C}">
                           <a14:useLocalDpi xmlns:a14="http://schemas.microsoft.com/office/drawing/2010/main" val="0"/>
@@ -3296,122 +4594,50 @@
         </w:rPr>
         <w:t xml:space="preserve">link: </w:t>
       </w:r>
-      <w:bookmarkStart w:id="0" w:name="_GoBack"/>
-      <w:bookmarkEnd w:id="0"/>
-      <w:r>
-        <w:rPr>
-          <w:sz w:val="24"/>
-          <w:szCs w:val="24"/>
-        </w:rPr>
-        <w:fldChar w:fldCharType="begin"/>
-      </w:r>
-      <w:r>
-        <w:rPr>
-          <w:sz w:val="24"/>
-          <w:szCs w:val="24"/>
-        </w:rPr>
-        <w:instrText xml:space="preserve"> HYPERLINK "</w:instrText>
-      </w:r>
-      <w:r>
-        <w:rPr>
-          <w:sz w:val="24"/>
-          <w:szCs w:val="24"/>
-        </w:rPr>
-        <w:instrText>http://opsportal/all-data/</w:instrText>
-      </w:r>
-      <w:r>
-        <w:rPr>
-          <w:i/>
-          <w:sz w:val="24"/>
-          <w:szCs w:val="24"/>
-        </w:rPr>
-        <w:instrText>YMD</w:instrText>
-      </w:r>
-      <w:r>
-        <w:rPr>
-          <w:sz w:val="24"/>
-          <w:szCs w:val="24"/>
-        </w:rPr>
-        <w:instrText>/</w:instrText>
-      </w:r>
-      <w:r>
-        <w:rPr>
-          <w:i/>
-          <w:sz w:val="24"/>
-          <w:szCs w:val="24"/>
-        </w:rPr>
-        <w:instrText>hostname</w:instrText>
-      </w:r>
-      <w:r>
-        <w:rPr>
-          <w:sz w:val="24"/>
-          <w:szCs w:val="24"/>
-        </w:rPr>
-        <w:instrText>/CMDB/vxdisk_list_info.txt</w:instrText>
-      </w:r>
-      <w:r>
-        <w:rPr>
-          <w:sz w:val="24"/>
-          <w:szCs w:val="24"/>
-        </w:rPr>
-        <w:instrText xml:space="preserve">" </w:instrText>
-      </w:r>
-      <w:r>
-        <w:rPr>
-          <w:sz w:val="24"/>
-          <w:szCs w:val="24"/>
-        </w:rPr>
-        <w:fldChar w:fldCharType="separate"/>
-      </w:r>
-      <w:r>
-        <w:rPr>
-          <w:rStyle w:val="Hyperlink"/>
-          <w:sz w:val="24"/>
-          <w:szCs w:val="24"/>
-        </w:rPr>
-        <w:t>http://opsportal/all-data/</w:t>
-      </w:r>
-      <w:r>
-        <w:rPr>
-          <w:rStyle w:val="Hyperlink"/>
-          <w:i/>
-          <w:sz w:val="24"/>
-          <w:szCs w:val="24"/>
-        </w:rPr>
-        <w:t>YMD</w:t>
-      </w:r>
-      <w:r>
-        <w:rPr>
-          <w:rStyle w:val="Hyperlink"/>
-          <w:sz w:val="24"/>
-          <w:szCs w:val="24"/>
-        </w:rPr>
-        <w:t>/</w:t>
-      </w:r>
-      <w:r>
-        <w:rPr>
-          <w:rStyle w:val="Hyperlink"/>
-          <w:i/>
-          <w:sz w:val="24"/>
-          <w:szCs w:val="24"/>
-        </w:rPr>
-        <w:t>hostname</w:t>
-      </w:r>
-      <w:r>
-        <w:rPr>
-          <w:rStyle w:val="Hyperlink"/>
-          <w:sz w:val="24"/>
-          <w:szCs w:val="24"/>
-        </w:rPr>
-        <w:t>/CMDB/vxdisk_list_info.txt</w:t>
-      </w:r>
-      <w:r>
-        <w:rPr>
-          <w:sz w:val="24"/>
-          <w:szCs w:val="24"/>
-        </w:rPr>
-        <w:fldChar w:fldCharType="end"/>
-      </w:r>
+      <w:hyperlink r:id="rId16" w:history="1">
+        <w:r>
+          <w:rPr>
+            <w:rStyle w:val="Hyperlink"/>
+            <w:sz w:val="24"/>
+            <w:szCs w:val="24"/>
+          </w:rPr>
+          <w:t>http://opsportal/all-data/</w:t>
+        </w:r>
+        <w:r>
+          <w:rPr>
+            <w:rStyle w:val="Hyperlink"/>
+            <w:i/>
+            <w:sz w:val="24"/>
+            <w:szCs w:val="24"/>
+          </w:rPr>
+          <w:t>YMD</w:t>
+        </w:r>
+        <w:r>
+          <w:rPr>
+            <w:rStyle w:val="Hyperlink"/>
+            <w:sz w:val="24"/>
+            <w:szCs w:val="24"/>
+          </w:rPr>
+          <w:t>/</w:t>
+        </w:r>
+        <w:r>
+          <w:rPr>
+            <w:rStyle w:val="Hyperlink"/>
+            <w:i/>
+            <w:sz w:val="24"/>
+            <w:szCs w:val="24"/>
+          </w:rPr>
+          <w:t>hostname</w:t>
+        </w:r>
+        <w:r>
+          <w:rPr>
+            <w:rStyle w:val="Hyperlink"/>
+            <w:sz w:val="24"/>
+            <w:szCs w:val="24"/>
+          </w:rPr>
+          <w:t>/CMDB/vxdisk_list_info.txt</w:t>
+        </w:r>
+      </w:hyperlink>
       <w:r>
         <w:rPr>
           <w:sz w:val="24"/>
@@ -3518,7 +4744,7 @@
                     <pic:cNvPicPr/>
                   </pic:nvPicPr>
                   <pic:blipFill>
-                    <a:blip r:embed="rId14" cstate="print">
+                    <a:blip r:embed="rId17" cstate="print">
                       <a:extLst>
                         <a:ext uri="{28A0092B-C50C-407E-A947-70E740481C1C}">
                           <a14:useLocalDpi xmlns:a14="http://schemas.microsoft.com/office/drawing/2010/main" val="0"/>
@@ -3699,14 +4925,7 @@
           <w:sz w:val="24"/>
           <w:szCs w:val="24"/>
         </w:rPr>
-        <w:t>hostname-IPinfo.txt</w:t>
-      </w:r>
-      <w:r>
-        <w:rPr>
-          <w:sz w:val="24"/>
-          <w:szCs w:val="24"/>
-        </w:rPr>
-        <w:t>: a file that contains the output of command netstat –an and ifconfig –a (if exist).</w:t>
+        <w:t>hostname-IPinfo.txt: a file that contains the output of command netstat –an and ifconfig –a (if exist).</w:t>
       </w:r>
     </w:p>
     <w:p>
@@ -3825,7 +5044,7 @@
                     <pic:cNvPicPr/>
                   </pic:nvPicPr>
                   <pic:blipFill>
-                    <a:blip r:embed="rId15" cstate="print">
+                    <a:blip r:embed="rId18" cstate="print">
                       <a:extLst>
                         <a:ext uri="{28A0092B-C50C-407E-A947-70E740481C1C}">
                           <a14:useLocalDpi xmlns:a14="http://schemas.microsoft.com/office/drawing/2010/main" val="0"/>
@@ -3864,7 +5083,7 @@
         </w:rPr>
         <w:t xml:space="preserve">link: </w:t>
       </w:r>
-      <w:hyperlink r:id="rId16" w:history="1">
+      <w:hyperlink r:id="rId19" w:history="1">
         <w:r>
           <w:rPr>
             <w:rStyle w:val="Hyperlink"/>
@@ -4083,14 +5302,7 @@
           <w:sz w:val="24"/>
           <w:szCs w:val="24"/>
         </w:rPr>
-        <w:t>/opt/fundserv/syscheck</w:t>
-      </w:r>
-      <w:r>
-        <w:rPr>
-          <w:sz w:val="24"/>
-          <w:szCs w:val="24"/>
-        </w:rPr>
-        <w:t>/webcontent/CMDB/reports/networkReport.txt</w:t>
+        <w:t>/opt/fundserv/syscheck/webcontent/CMDB/reports/networkReport.txt</w:t>
       </w:r>
     </w:p>
     <w:p>
@@ -4109,7 +5321,7 @@
         </w:rPr>
         <w:t xml:space="preserve">link: </w:t>
       </w:r>
-      <w:hyperlink r:id="rId17" w:history="1">
+      <w:hyperlink r:id="rId20" w:history="1">
         <w:r>
           <w:rPr>
             <w:rStyle w:val="Hyperlink"/>
@@ -4165,7 +5377,7 @@
                     <pic:cNvPicPr/>
                   </pic:nvPicPr>
                   <pic:blipFill>
-                    <a:blip r:embed="rId18" cstate="print">
+                    <a:blip r:embed="rId21" cstate="print">
                       <a:extLst>
                         <a:ext uri="{28A0092B-C50C-407E-A947-70E740481C1C}">
                           <a14:useLocalDpi xmlns:a14="http://schemas.microsoft.com/office/drawing/2010/main" val="0"/>
@@ -4464,28 +5676,7 @@
           <w:sz w:val="24"/>
           <w:szCs w:val="24"/>
         </w:rPr>
-        <w:t>:</w:t>
-      </w:r>
-      <w:r>
-        <w:rPr>
-          <w:sz w:val="24"/>
-          <w:szCs w:val="24"/>
-        </w:rPr>
-        <w:t xml:space="preserve"> a list of all </w:t>
-      </w:r>
-      <w:r>
-        <w:rPr>
-          <w:sz w:val="24"/>
-          <w:szCs w:val="24"/>
-        </w:rPr>
-        <w:t>vxdisk_list_info.txt collected by the collectVX</w:t>
-      </w:r>
-      <w:r>
-        <w:rPr>
-          <w:sz w:val="24"/>
-          <w:szCs w:val="24"/>
-        </w:rPr>
-        <w:t>info.ksh</w:t>
+        <w:t>: a list of all vxdisk_list_info.txt collected by the collectVXinfo.ksh</w:t>
       </w:r>
     </w:p>
     <w:p>
@@ -4536,15 +5727,9 @@
           <w:szCs w:val="24"/>
         </w:rPr>
         <w:tab/>
-      </w:r>
-      <w:r>
-        <w:rPr>
-          <w:sz w:val="24"/>
-          <w:szCs w:val="24"/>
-        </w:rPr>
         <w:t xml:space="preserve">link: </w:t>
       </w:r>
-      <w:hyperlink r:id="rId19" w:history="1">
+      <w:hyperlink r:id="rId22" w:history="1">
         <w:r>
           <w:rPr>
             <w:rStyle w:val="Hyperlink"/>
@@ -4592,7 +5777,7 @@
                     <pic:cNvPicPr/>
                   </pic:nvPicPr>
                   <pic:blipFill>
-                    <a:blip r:embed="rId20" cstate="print">
+                    <a:blip r:embed="rId23" cstate="print">
                       <a:extLst>
                         <a:ext uri="{28A0092B-C50C-407E-A947-70E740481C1C}">
                           <a14:useLocalDpi xmlns:a14="http://schemas.microsoft.com/office/drawing/2010/main" val="0"/>
@@ -5073,16 +6258,17 @@
   <w:abstractNum w:abstractNumId="3">
     <w:nsid w:val="38D57006"/>
     <w:multiLevelType w:val="hybridMultilevel"/>
-    <w:tmpl w:val="C4BC0F34"/>
-    <w:lvl w:ilvl="0" w:tplc="412C89E0">
+    <w:tmpl w:val="1D3CEF7A"/>
+    <w:lvl w:ilvl="0" w:tplc="10090001">
+      <w:start w:val="1"/>
       <w:numFmt w:val="bullet"/>
-      <w:lvlText w:val="-"/>
+      <w:lvlText w:val=""/>
       <w:lvlJc w:val="left"/>
       <w:pPr>
         <w:ind w:left="1080" w:hanging="360"/>
       </w:pPr>
       <w:rPr>
-        <w:rFonts w:ascii="Calibri" w:eastAsiaTheme="minorHAnsi" w:hAnsi="Calibri" w:cstheme="minorBidi" w:hint="default"/>
+        <w:rFonts w:ascii="Symbol" w:hAnsi="Symbol" w:hint="default"/>
       </w:rPr>
     </w:lvl>
     <w:lvl w:ilvl="1" w:tplc="10090003" w:tentative="1">
@@ -5454,6 +6640,7 @@
   <w:style w:type="character" w:default="1" w:styleId="DefaultParagraphFont">
     <w:name w:val="Default Paragraph Font"/>
     <w:uiPriority w:val="1"/>
+    <w:semiHidden/>
     <w:unhideWhenUsed/>
   </w:style>
   <w:style w:type="table" w:default="1" w:styleId="TableNormal">
@@ -5724,6 +6911,7 @@
   <w:style w:type="character" w:default="1" w:styleId="DefaultParagraphFont">
     <w:name w:val="Default Paragraph Font"/>
     <w:uiPriority w:val="1"/>
+    <w:semiHidden/>
     <w:unhideWhenUsed/>
   </w:style>
   <w:style w:type="table" w:default="1" w:styleId="TableNormal">

</xml_diff>